<commit_message>
Few Changes in Sprint Document
</commit_message>
<xml_diff>
--- a/MyProjectLockedMe.docx
+++ b/MyProjectLockedMe.docx
@@ -875,7 +875,31 @@
                 <w:color w:val="000000"/>
                 <w:lang w:val="en-IN" w:eastAsia="en-IN"/>
               </w:rPr>
-              <w:t xml:space="preserve">: </w:t>
+              <w:t>:</w:t>
+            </w:r>
+            <w:r>
+              <w:rPr>
+                <w:rFonts w:ascii="Calibri" w:eastAsia="Times New Roman" w:hAnsi="Calibri" w:cs="Calibri"/>
+                <w:color w:val="000000"/>
+                <w:lang w:val="en-IN" w:eastAsia="en-IN"/>
+              </w:rPr>
+              <w:t xml:space="preserve"> Another menu</w:t>
+            </w:r>
+            <w:r>
+              <w:rPr>
+                <w:rFonts w:ascii="Calibri" w:eastAsia="Times New Roman" w:hAnsi="Calibri" w:cs="Calibri"/>
+                <w:color w:val="000000"/>
+                <w:lang w:val="en-IN" w:eastAsia="en-IN"/>
+              </w:rPr>
+              <w:t xml:space="preserve"> </w:t>
+            </w:r>
+            <w:r>
+              <w:rPr>
+                <w:rFonts w:ascii="Calibri" w:eastAsia="Times New Roman" w:hAnsi="Calibri" w:cs="Calibri"/>
+                <w:color w:val="000000"/>
+                <w:lang w:val="en-IN" w:eastAsia="en-IN"/>
+              </w:rPr>
+              <w:t>inside Second option with choices -</w:t>
             </w:r>
             <w:r>
               <w:rPr>
@@ -907,7 +931,23 @@
                 <w:color w:val="000000"/>
                 <w:lang w:val="en-IN" w:eastAsia="en-IN"/>
               </w:rPr>
-              <w:t>should be able to add,</w:t>
+              <w:t xml:space="preserve">should be able to </w:t>
+            </w:r>
+            <w:r>
+              <w:rPr>
+                <w:rFonts w:ascii="Calibri" w:eastAsia="Times New Roman" w:hAnsi="Calibri" w:cs="Calibri"/>
+                <w:color w:val="000000"/>
+                <w:lang w:val="en-IN" w:eastAsia="en-IN"/>
+              </w:rPr>
+              <w:t>1.</w:t>
+            </w:r>
+            <w:r>
+              <w:rPr>
+                <w:rFonts w:ascii="Calibri" w:eastAsia="Times New Roman" w:hAnsi="Calibri" w:cs="Calibri"/>
+                <w:color w:val="000000"/>
+                <w:lang w:val="en-IN" w:eastAsia="en-IN"/>
+              </w:rPr>
+              <w:t>add,</w:t>
             </w:r>
             <w:r>
               <w:rPr>
@@ -923,7 +963,47 @@
                 <w:color w:val="000000"/>
                 <w:lang w:val="en-IN" w:eastAsia="en-IN"/>
               </w:rPr>
-              <w:t>delete files, search file from the directory.</w:t>
+              <w:t>2.</w:t>
+            </w:r>
+            <w:r>
+              <w:rPr>
+                <w:rFonts w:ascii="Calibri" w:eastAsia="Times New Roman" w:hAnsi="Calibri" w:cs="Calibri"/>
+                <w:color w:val="000000"/>
+                <w:lang w:val="en-IN" w:eastAsia="en-IN"/>
+              </w:rPr>
+              <w:t xml:space="preserve"> delete</w:t>
+            </w:r>
+            <w:r>
+              <w:rPr>
+                <w:rFonts w:ascii="Calibri" w:eastAsia="Times New Roman" w:hAnsi="Calibri" w:cs="Calibri"/>
+                <w:color w:val="000000"/>
+                <w:lang w:val="en-IN" w:eastAsia="en-IN"/>
+              </w:rPr>
+              <w:t xml:space="preserve"> files, </w:t>
+            </w:r>
+            <w:r>
+              <w:rPr>
+                <w:rFonts w:ascii="Calibri" w:eastAsia="Times New Roman" w:hAnsi="Calibri" w:cs="Calibri"/>
+                <w:color w:val="000000"/>
+                <w:lang w:val="en-IN" w:eastAsia="en-IN"/>
+              </w:rPr>
+              <w:t>3.</w:t>
+            </w:r>
+            <w:r>
+              <w:rPr>
+                <w:rFonts w:ascii="Calibri" w:eastAsia="Times New Roman" w:hAnsi="Calibri" w:cs="Calibri"/>
+                <w:color w:val="000000"/>
+                <w:lang w:val="en-IN" w:eastAsia="en-IN"/>
+              </w:rPr>
+              <w:t xml:space="preserve"> search</w:t>
+            </w:r>
+            <w:r>
+              <w:rPr>
+                <w:rFonts w:ascii="Calibri" w:eastAsia="Times New Roman" w:hAnsi="Calibri" w:cs="Calibri"/>
+                <w:color w:val="000000"/>
+                <w:lang w:val="en-IN" w:eastAsia="en-IN"/>
+              </w:rPr>
+              <w:t xml:space="preserve"> file from the directory.</w:t>
             </w:r>
           </w:p>
           <w:p>
@@ -935,6 +1015,14 @@
                 <w:lang w:val="en-IN" w:eastAsia="en-IN"/>
               </w:rPr>
             </w:pPr>
+            <w:r>
+              <w:rPr>
+                <w:rFonts w:ascii="Calibri" w:eastAsia="Times New Roman" w:hAnsi="Calibri" w:cs="Calibri"/>
+                <w:color w:val="000000"/>
+                <w:lang w:val="en-IN" w:eastAsia="en-IN"/>
+              </w:rPr>
+              <w:t>4.</w:t>
+            </w:r>
             <w:r>
               <w:rPr>
                 <w:rFonts w:ascii="Calibri" w:eastAsia="Times New Roman" w:hAnsi="Calibri" w:cs="Calibri"/>

</xml_diff>

<commit_message>
Font changes, project details added
</commit_message>
<xml_diff>
--- a/MyProjectLockedMe.docx
+++ b/MyProjectLockedMe.docx
@@ -7,7 +7,7 @@
         <w:spacing w:after="160" w:line="256" w:lineRule="auto"/>
         <w:jc w:val="center"/>
         <w:rPr>
-          <w:rFonts w:ascii="Open Sans" w:eastAsia="Open Sans" w:hAnsi="Open Sans" w:cs="Open Sans"/>
+          <w:rFonts w:eastAsia="Open Sans"/>
           <w:b/>
           <w:color w:val="3F3F3F"/>
           <w:sz w:val="36"/>
@@ -17,7 +17,7 @@
       </w:pPr>
       <w:r>
         <w:rPr>
-          <w:rFonts w:ascii="Open Sans" w:eastAsia="Open Sans" w:hAnsi="Open Sans" w:cs="Open Sans"/>
+          <w:rFonts w:eastAsia="Open Sans"/>
           <w:b/>
           <w:color w:val="3F3F3F"/>
           <w:sz w:val="36"/>
@@ -28,7 +28,7 @@
       </w:r>
       <w:r>
         <w:rPr>
-          <w:rFonts w:ascii="Open Sans" w:eastAsia="Open Sans" w:hAnsi="Open Sans" w:cs="Open Sans"/>
+          <w:rFonts w:eastAsia="Open Sans"/>
           <w:b/>
           <w:color w:val="3F3F3F"/>
           <w:sz w:val="36"/>
@@ -41,89 +41,142 @@
     <w:p>
       <w:pPr>
         <w:rPr>
-          <w:rFonts w:ascii="Open Sans" w:eastAsia="Open Sans" w:hAnsi="Open Sans" w:cs="Open Sans"/>
+          <w:rFonts w:eastAsia="Open Sans"/>
           <w:color w:val="3F3F3F"/>
-          <w:sz w:val="24"/>
-          <w:szCs w:val="24"/>
         </w:rPr>
       </w:pPr>
       <w:r>
         <w:rPr>
-          <w:rFonts w:ascii="Open Sans" w:eastAsia="Open Sans" w:hAnsi="Open Sans" w:cs="Open Sans"/>
+          <w:rFonts w:eastAsia="Open Sans"/>
           <w:color w:val="3F3F3F"/>
-          <w:sz w:val="24"/>
-          <w:szCs w:val="24"/>
-        </w:rPr>
-        <w:t xml:space="preserve">This </w:t>
-      </w:r>
-      <w:r>
-        <w:rPr>
-          <w:rFonts w:ascii="Open Sans" w:eastAsia="Open Sans" w:hAnsi="Open Sans" w:cs="Open Sans"/>
-          <w:color w:val="3F3F3F"/>
-          <w:sz w:val="24"/>
-          <w:szCs w:val="24"/>
-        </w:rPr>
-        <w:t>document contains sections</w:t>
-      </w:r>
-      <w:r>
-        <w:rPr>
-          <w:rFonts w:ascii="Open Sans" w:eastAsia="Open Sans" w:hAnsi="Open Sans" w:cs="Open Sans"/>
-          <w:color w:val="3F3F3F"/>
-          <w:sz w:val="24"/>
-          <w:szCs w:val="24"/>
-        </w:rPr>
-        <w:t xml:space="preserve"> </w:t>
-      </w:r>
-      <w:r>
-        <w:rPr>
-          <w:rFonts w:ascii="Open Sans" w:eastAsia="Open Sans" w:hAnsi="Open Sans" w:cs="Open Sans"/>
-          <w:color w:val="3F3F3F"/>
-          <w:sz w:val="24"/>
-          <w:szCs w:val="24"/>
-        </w:rPr>
-        <w:t>for</w:t>
-      </w:r>
-      <w:r>
-        <w:rPr>
-          <w:rFonts w:ascii="Open Sans" w:eastAsia="Open Sans" w:hAnsi="Open Sans" w:cs="Open Sans"/>
-          <w:color w:val="3F3F3F"/>
-          <w:sz w:val="24"/>
-          <w:szCs w:val="24"/>
-        </w:rPr>
-        <w:t xml:space="preserve">: </w:t>
+        </w:rPr>
+        <w:t xml:space="preserve">This document contains sections for: </w:t>
       </w:r>
     </w:p>
     <w:p>
       <w:pPr>
+        <w:pStyle w:val="ListParagraph"/>
         <w:numPr>
           <w:ilvl w:val="0"/>
-          <w:numId w:val="2"/>
+          <w:numId w:val="21"/>
+        </w:numPr>
+        <w:rPr>
+          <w:rStyle w:val="IntenseEmphasis"/>
+        </w:rPr>
+      </w:pPr>
+      <w:hyperlink w:anchor="DESCRIPTION" w:history="1">
+        <w:r>
+          <w:rPr>
+            <w:rStyle w:val="Hyperlink"/>
+          </w:rPr>
+          <w:t>Project De</w:t>
+        </w:r>
+        <w:r>
+          <w:rPr>
+            <w:rStyle w:val="Hyperlink"/>
+          </w:rPr>
+          <w:t>t</w:t>
+        </w:r>
+        <w:r>
+          <w:rPr>
+            <w:rStyle w:val="Hyperlink"/>
+          </w:rPr>
+          <w:t>ail</w:t>
+        </w:r>
+        <w:r>
+          <w:rPr>
+            <w:rStyle w:val="Hyperlink"/>
+          </w:rPr>
+          <w:t>s</w:t>
+        </w:r>
+        <w:r>
+          <w:rPr>
+            <w:rStyle w:val="Hyperlink"/>
+          </w:rPr>
+          <w:t xml:space="preserve"> and Prob</w:t>
+        </w:r>
+        <w:r>
+          <w:rPr>
+            <w:rStyle w:val="Hyperlink"/>
+          </w:rPr>
+          <w:t>l</w:t>
+        </w:r>
+        <w:r>
+          <w:rPr>
+            <w:rStyle w:val="Hyperlink"/>
+          </w:rPr>
+          <w:t>em Statement</w:t>
+        </w:r>
+      </w:hyperlink>
+    </w:p>
+    <w:p>
+      <w:pPr>
+        <w:pStyle w:val="ListParagraph"/>
+        <w:numPr>
+          <w:ilvl w:val="0"/>
+          <w:numId w:val="21"/>
         </w:numPr>
         <w:spacing w:line="256" w:lineRule="auto"/>
         <w:rPr>
-          <w:rFonts w:ascii="Open Sans" w:eastAsia="Open Sans" w:hAnsi="Open Sans" w:cs="Open Sans"/>
+          <w:rFonts w:eastAsia="Open Sans"/>
           <w:color w:val="3F3F3F"/>
-          <w:sz w:val="24"/>
-          <w:szCs w:val="24"/>
         </w:rPr>
       </w:pPr>
       <w:hyperlink w:anchor="Sprint_plan" w:history="1">
         <w:r>
           <w:rPr>
             <w:rStyle w:val="Hyperlink"/>
-            <w:rFonts w:ascii="Open Sans" w:eastAsia="Open Sans" w:hAnsi="Open Sans" w:cs="Open Sans"/>
-            <w:sz w:val="24"/>
-            <w:szCs w:val="24"/>
+            <w:rFonts w:eastAsia="Open Sans"/>
           </w:rPr>
-          <w:t>Sprint planning and Task completion</w:t>
+          <w:t>Sprint plann</w:t>
+        </w:r>
+        <w:r>
+          <w:rPr>
+            <w:rStyle w:val="Hyperlink"/>
+            <w:rFonts w:eastAsia="Open Sans"/>
+          </w:rPr>
+          <w:t>i</w:t>
+        </w:r>
+        <w:r>
+          <w:rPr>
+            <w:rStyle w:val="Hyperlink"/>
+            <w:rFonts w:eastAsia="Open Sans"/>
+          </w:rPr>
+          <w:t>ng and Task</w:t>
+        </w:r>
+        <w:r>
+          <w:rPr>
+            <w:rStyle w:val="Hyperlink"/>
+            <w:rFonts w:eastAsia="Open Sans"/>
+          </w:rPr>
+          <w:t xml:space="preserve"> </w:t>
+        </w:r>
+        <w:r>
+          <w:rPr>
+            <w:rStyle w:val="Hyperlink"/>
+            <w:rFonts w:eastAsia="Open Sans"/>
+          </w:rPr>
+          <w:t>com</w:t>
+        </w:r>
+        <w:r>
+          <w:rPr>
+            <w:rStyle w:val="Hyperlink"/>
+            <w:rFonts w:eastAsia="Open Sans"/>
+          </w:rPr>
+          <w:t>p</w:t>
+        </w:r>
+        <w:r>
+          <w:rPr>
+            <w:rStyle w:val="Hyperlink"/>
+            <w:rFonts w:eastAsia="Open Sans"/>
+          </w:rPr>
+          <w:t>letion</w:t>
         </w:r>
       </w:hyperlink>
       <w:r>
         <w:rPr>
-          <w:rFonts w:ascii="Open Sans" w:eastAsia="Open Sans" w:hAnsi="Open Sans" w:cs="Open Sans"/>
+          <w:rFonts w:eastAsia="Open Sans"/>
           <w:color w:val="3F3F3F"/>
-          <w:sz w:val="24"/>
-          <w:szCs w:val="24"/>
         </w:rPr>
         <w:t xml:space="preserve"> </w:t>
       </w:r>
@@ -131,18 +184,14 @@
     <w:p>
       <w:pPr>
         <w:rPr>
-          <w:rFonts w:ascii="Open Sans" w:eastAsia="Open Sans" w:hAnsi="Open Sans" w:cs="Open Sans"/>
+          <w:rFonts w:eastAsia="Open Sans"/>
           <w:color w:val="3F3F3F"/>
-          <w:sz w:val="24"/>
-          <w:szCs w:val="24"/>
         </w:rPr>
       </w:pPr>
       <w:r>
         <w:rPr>
-          <w:rFonts w:ascii="Open Sans" w:eastAsia="Open Sans" w:hAnsi="Open Sans" w:cs="Open Sans"/>
+          <w:rFonts w:eastAsia="Open Sans"/>
           <w:color w:val="3F3F3F"/>
-          <w:sz w:val="24"/>
-          <w:szCs w:val="24"/>
         </w:rPr>
         <w:t xml:space="preserve">The code for this project is hosted at </w:t>
       </w:r>
@@ -150,9 +199,7 @@
         <w:r>
           <w:rPr>
             <w:rStyle w:val="Hyperlink"/>
-            <w:rFonts w:ascii="Open Sans" w:eastAsia="Open Sans" w:hAnsi="Open Sans" w:cs="Open Sans"/>
-            <w:sz w:val="24"/>
-            <w:szCs w:val="24"/>
+            <w:rFonts w:eastAsia="Open Sans"/>
           </w:rPr>
           <w:t>https://github.com/amsdhs36/NewPro.git</w:t>
         </w:r>
@@ -161,66 +208,582 @@
     <w:p>
       <w:pPr>
         <w:rPr>
-          <w:rFonts w:ascii="Open Sans" w:eastAsia="Open Sans" w:hAnsi="Open Sans" w:cs="Open Sans"/>
+          <w:rFonts w:eastAsia="Open Sans"/>
           <w:color w:val="3F3F3F"/>
-          <w:sz w:val="24"/>
-          <w:szCs w:val="24"/>
         </w:rPr>
       </w:pPr>
       <w:r>
         <w:rPr>
-          <w:rFonts w:ascii="Open Sans" w:eastAsia="Open Sans" w:hAnsi="Open Sans" w:cs="Open Sans"/>
+          <w:rFonts w:eastAsia="Open Sans"/>
           <w:color w:val="3F3F3F"/>
-          <w:sz w:val="24"/>
-          <w:szCs w:val="24"/>
-        </w:rPr>
-        <w:t xml:space="preserve">The project is developed by </w:t>
-      </w:r>
-      <w:r>
-        <w:rPr>
-          <w:rFonts w:ascii="Open Sans" w:eastAsia="Open Sans" w:hAnsi="Open Sans" w:cs="Open Sans"/>
-          <w:color w:val="3F3F3F"/>
-          <w:sz w:val="24"/>
-          <w:szCs w:val="24"/>
-        </w:rPr>
-        <w:t>Amruta Singh</w:t>
-      </w:r>
-      <w:r>
-        <w:rPr>
-          <w:rFonts w:ascii="Open Sans" w:eastAsia="Open Sans" w:hAnsi="Open Sans" w:cs="Open Sans"/>
-          <w:color w:val="3F3F3F"/>
-          <w:sz w:val="24"/>
-          <w:szCs w:val="24"/>
-        </w:rPr>
-        <w:t>.</w:t>
+        </w:rPr>
+        <w:t>The project is developed by Amruta Singh.</w:t>
       </w:r>
     </w:p>
     <w:p>
       <w:pPr>
+        <w:spacing w:after="160" w:line="256" w:lineRule="auto"/>
+        <w:jc w:val="center"/>
+        <w:rPr>
+          <w:rFonts w:eastAsia="Open Sans"/>
+          <w:b/>
+          <w:bCs/>
+          <w:color w:val="3F3F3F"/>
+          <w:u w:val="single"/>
+        </w:rPr>
+      </w:pPr>
+    </w:p>
+    <w:p>
+      <w:pPr>
+        <w:pStyle w:val="NormalWeb"/>
+        <w:shd w:val="clear" w:color="auto" w:fill="FFFFFF"/>
+        <w:spacing w:before="0" w:beforeAutospacing="0" w:after="180" w:afterAutospacing="0"/>
+        <w:rPr>
+          <w:rFonts w:ascii="Arial" w:hAnsi="Arial" w:cs="Arial"/>
+          <w:b/>
+          <w:bCs/>
+          <w:color w:val="292F32"/>
+          <w:sz w:val="22"/>
+          <w:szCs w:val="22"/>
+        </w:rPr>
+      </w:pPr>
+      <w:bookmarkStart w:id="0" w:name="DESCRIPTION"/>
+      <w:r>
+        <w:rPr>
+          <w:rFonts w:ascii="Arial" w:hAnsi="Arial" w:cs="Arial"/>
+          <w:b/>
+          <w:bCs/>
+          <w:color w:val="292F32"/>
+          <w:sz w:val="22"/>
+          <w:szCs w:val="22"/>
+        </w:rPr>
+        <w:t>Project Details</w:t>
+      </w:r>
+    </w:p>
+    <w:p>
+      <w:pPr>
+        <w:pStyle w:val="NormalWeb"/>
+        <w:shd w:val="clear" w:color="auto" w:fill="FFFFFF"/>
+        <w:spacing w:before="0" w:beforeAutospacing="0" w:after="150" w:afterAutospacing="0"/>
+        <w:rPr>
+          <w:rFonts w:ascii="Arial" w:hAnsi="Arial" w:cs="Arial"/>
+          <w:color w:val="4D575D"/>
+          <w:sz w:val="22"/>
+          <w:szCs w:val="22"/>
+        </w:rPr>
+      </w:pPr>
+      <w:r>
+        <w:rPr>
+          <w:rStyle w:val="Strong"/>
+          <w:rFonts w:ascii="Arial" w:hAnsi="Arial" w:cs="Arial"/>
+          <w:color w:val="4D575D"/>
+          <w:sz w:val="22"/>
+          <w:szCs w:val="22"/>
+          <w:u w:val="single"/>
+        </w:rPr>
+        <w:t>Project objective: </w:t>
+      </w:r>
+    </w:p>
+    <w:p>
+      <w:pPr>
+        <w:pStyle w:val="NormalWeb"/>
+        <w:shd w:val="clear" w:color="auto" w:fill="FFFFFF"/>
+        <w:spacing w:before="0" w:beforeAutospacing="0" w:after="150" w:afterAutospacing="0"/>
+        <w:rPr>
+          <w:rFonts w:ascii="Arial" w:hAnsi="Arial" w:cs="Arial"/>
+          <w:color w:val="4D575D"/>
+          <w:sz w:val="22"/>
+          <w:szCs w:val="22"/>
+        </w:rPr>
+      </w:pPr>
+      <w:r>
+        <w:rPr>
+          <w:rFonts w:ascii="Arial" w:hAnsi="Arial" w:cs="Arial"/>
+          <w:color w:val="4D575D"/>
+          <w:sz w:val="22"/>
+          <w:szCs w:val="22"/>
+        </w:rPr>
+        <w:t>As a Full Stack Developer, complete the features of the application by planning the development in terms of sprints and then push the source code to the GitHub repository. As this is a prototyped application, the user interaction will be via a command line. </w:t>
+      </w:r>
+    </w:p>
+    <w:bookmarkEnd w:id="0"/>
+    <w:p>
+      <w:pPr>
+        <w:pStyle w:val="NormalWeb"/>
+        <w:shd w:val="clear" w:color="auto" w:fill="FFFFFF"/>
+        <w:spacing w:before="0" w:beforeAutospacing="0" w:after="150" w:afterAutospacing="0"/>
+        <w:rPr>
+          <w:rFonts w:ascii="Arial" w:hAnsi="Arial" w:cs="Arial"/>
+          <w:color w:val="4D575D"/>
+          <w:sz w:val="22"/>
+          <w:szCs w:val="22"/>
+        </w:rPr>
+      </w:pPr>
+      <w:r>
+        <w:rPr>
+          <w:rFonts w:ascii="Arial" w:hAnsi="Arial" w:cs="Arial"/>
+          <w:color w:val="4D575D"/>
+          <w:sz w:val="22"/>
+          <w:szCs w:val="22"/>
+        </w:rPr>
+        <w:t> </w:t>
+      </w:r>
+    </w:p>
+    <w:p>
+      <w:pPr>
+        <w:pStyle w:val="NormalWeb"/>
+        <w:shd w:val="clear" w:color="auto" w:fill="FFFFFF"/>
+        <w:spacing w:before="0" w:beforeAutospacing="0" w:after="150" w:afterAutospacing="0"/>
+        <w:rPr>
+          <w:rFonts w:ascii="Arial" w:hAnsi="Arial" w:cs="Arial"/>
+          <w:color w:val="4D575D"/>
+          <w:sz w:val="22"/>
+          <w:szCs w:val="22"/>
+        </w:rPr>
+      </w:pPr>
+      <w:r>
+        <w:rPr>
+          <w:rStyle w:val="Strong"/>
+          <w:rFonts w:ascii="Arial" w:hAnsi="Arial" w:cs="Arial"/>
+          <w:color w:val="4D575D"/>
+          <w:sz w:val="22"/>
+          <w:szCs w:val="22"/>
+          <w:u w:val="single"/>
+        </w:rPr>
+        <w:t>Background of the problem statement:</w:t>
+      </w:r>
+    </w:p>
+    <w:p>
+      <w:pPr>
+        <w:pStyle w:val="NormalWeb"/>
+        <w:shd w:val="clear" w:color="auto" w:fill="FFFFFF"/>
+        <w:spacing w:before="0" w:beforeAutospacing="0" w:after="150" w:afterAutospacing="0"/>
+        <w:rPr>
+          <w:rFonts w:ascii="Arial" w:hAnsi="Arial" w:cs="Arial"/>
+          <w:color w:val="4D575D"/>
+          <w:sz w:val="22"/>
+          <w:szCs w:val="22"/>
+        </w:rPr>
+      </w:pPr>
+      <w:r>
+        <w:rPr>
+          <w:rFonts w:ascii="Arial" w:hAnsi="Arial" w:cs="Arial"/>
+          <w:color w:val="4D575D"/>
+          <w:sz w:val="22"/>
+          <w:szCs w:val="22"/>
+        </w:rPr>
+        <w:t>Company Lockers Pvt. Ltd. hired you as a Full Stack Developer. They aim to digitize their products and chose LockedMe.com as their first project to start with. You’re asked to develop a prototype of the application. The prototype of the application will be then presented to the relevant stakeholders for the budget approval. Your manager has set up a meeting where you’re asked to present the following in the next 15 working days (3 weeks): </w:t>
+      </w:r>
+    </w:p>
+    <w:p>
+      <w:pPr>
+        <w:pStyle w:val="NormalWeb"/>
+        <w:numPr>
+          <w:ilvl w:val="0"/>
+          <w:numId w:val="18"/>
+        </w:numPr>
+        <w:shd w:val="clear" w:color="auto" w:fill="FFFFFF"/>
+        <w:spacing w:before="0" w:beforeAutospacing="0" w:after="150" w:afterAutospacing="0"/>
+        <w:rPr>
+          <w:rFonts w:ascii="Arial" w:hAnsi="Arial" w:cs="Arial"/>
+          <w:color w:val="4D575D"/>
+          <w:sz w:val="22"/>
+          <w:szCs w:val="22"/>
+        </w:rPr>
+      </w:pPr>
+      <w:r>
+        <w:rPr>
+          <w:rFonts w:ascii="Arial" w:hAnsi="Arial" w:cs="Arial"/>
+          <w:color w:val="4D575D"/>
+          <w:sz w:val="22"/>
+          <w:szCs w:val="22"/>
+        </w:rPr>
+        <w:t>Specification document - Product’s capabilities, appearance, and user interactions</w:t>
+      </w:r>
+    </w:p>
+    <w:p>
+      <w:pPr>
+        <w:pStyle w:val="NormalWeb"/>
+        <w:numPr>
+          <w:ilvl w:val="0"/>
+          <w:numId w:val="18"/>
+        </w:numPr>
+        <w:shd w:val="clear" w:color="auto" w:fill="FFFFFF"/>
+        <w:spacing w:before="0" w:beforeAutospacing="0" w:after="150" w:afterAutospacing="0"/>
+        <w:rPr>
+          <w:rFonts w:ascii="Arial" w:hAnsi="Arial" w:cs="Arial"/>
+          <w:color w:val="4D575D"/>
+          <w:sz w:val="22"/>
+          <w:szCs w:val="22"/>
+        </w:rPr>
+      </w:pPr>
+      <w:r>
+        <w:rPr>
+          <w:rFonts w:ascii="Arial" w:hAnsi="Arial" w:cs="Arial"/>
+          <w:color w:val="4D575D"/>
+          <w:sz w:val="22"/>
+          <w:szCs w:val="22"/>
+        </w:rPr>
+        <w:t>Number and duration of sprints required </w:t>
+      </w:r>
+    </w:p>
+    <w:p>
+      <w:pPr>
+        <w:pStyle w:val="NormalWeb"/>
+        <w:numPr>
+          <w:ilvl w:val="0"/>
+          <w:numId w:val="18"/>
+        </w:numPr>
+        <w:shd w:val="clear" w:color="auto" w:fill="FFFFFF"/>
+        <w:spacing w:before="0" w:beforeAutospacing="0" w:after="150" w:afterAutospacing="0"/>
+        <w:rPr>
+          <w:rFonts w:ascii="Arial" w:hAnsi="Arial" w:cs="Arial"/>
+          <w:color w:val="4D575D"/>
+          <w:sz w:val="22"/>
+          <w:szCs w:val="22"/>
+        </w:rPr>
+      </w:pPr>
+      <w:r>
+        <w:rPr>
+          <w:rFonts w:ascii="Arial" w:hAnsi="Arial" w:cs="Arial"/>
+          <w:color w:val="4D575D"/>
+          <w:sz w:val="22"/>
+          <w:szCs w:val="22"/>
+        </w:rPr>
+        <w:t>Setting up Git and GitHub account to store and track your enhancements of the prototype </w:t>
+      </w:r>
+    </w:p>
+    <w:p>
+      <w:pPr>
+        <w:pStyle w:val="NormalWeb"/>
+        <w:numPr>
+          <w:ilvl w:val="0"/>
+          <w:numId w:val="18"/>
+        </w:numPr>
+        <w:shd w:val="clear" w:color="auto" w:fill="FFFFFF"/>
+        <w:spacing w:before="0" w:beforeAutospacing="0" w:after="150" w:afterAutospacing="0"/>
+        <w:rPr>
+          <w:rFonts w:ascii="Arial" w:hAnsi="Arial" w:cs="Arial"/>
+          <w:color w:val="4D575D"/>
+          <w:sz w:val="22"/>
+          <w:szCs w:val="22"/>
+        </w:rPr>
+      </w:pPr>
+      <w:r>
+        <w:rPr>
+          <w:rFonts w:ascii="Arial" w:hAnsi="Arial" w:cs="Arial"/>
+          <w:color w:val="4D575D"/>
+          <w:sz w:val="22"/>
+          <w:szCs w:val="22"/>
+        </w:rPr>
+        <w:t>Java concepts being used in the project </w:t>
+      </w:r>
+    </w:p>
+    <w:p>
+      <w:pPr>
+        <w:pStyle w:val="NormalWeb"/>
+        <w:numPr>
+          <w:ilvl w:val="0"/>
+          <w:numId w:val="18"/>
+        </w:numPr>
+        <w:shd w:val="clear" w:color="auto" w:fill="FFFFFF"/>
+        <w:spacing w:before="0" w:beforeAutospacing="0" w:after="150" w:afterAutospacing="0"/>
+        <w:rPr>
+          <w:rFonts w:ascii="Arial" w:hAnsi="Arial" w:cs="Arial"/>
+          <w:color w:val="4D575D"/>
+          <w:sz w:val="22"/>
+          <w:szCs w:val="22"/>
+        </w:rPr>
+      </w:pPr>
+      <w:r>
+        <w:rPr>
+          <w:rFonts w:ascii="Arial" w:hAnsi="Arial" w:cs="Arial"/>
+          <w:color w:val="4D575D"/>
+          <w:sz w:val="22"/>
+          <w:szCs w:val="22"/>
+        </w:rPr>
+        <w:t>Data Structures where sorting and searching techniques are used. </w:t>
+      </w:r>
+    </w:p>
+    <w:p>
+      <w:pPr>
+        <w:pStyle w:val="NormalWeb"/>
+        <w:numPr>
+          <w:ilvl w:val="0"/>
+          <w:numId w:val="18"/>
+        </w:numPr>
+        <w:shd w:val="clear" w:color="auto" w:fill="FFFFFF"/>
+        <w:spacing w:before="0" w:beforeAutospacing="0" w:after="150" w:afterAutospacing="0"/>
+        <w:rPr>
+          <w:rFonts w:ascii="Arial" w:hAnsi="Arial" w:cs="Arial"/>
+          <w:color w:val="4D575D"/>
+          <w:sz w:val="22"/>
+          <w:szCs w:val="22"/>
+        </w:rPr>
+      </w:pPr>
+      <w:r>
+        <w:rPr>
+          <w:rFonts w:ascii="Arial" w:hAnsi="Arial" w:cs="Arial"/>
+          <w:color w:val="4D575D"/>
+          <w:sz w:val="22"/>
+          <w:szCs w:val="22"/>
+        </w:rPr>
+        <w:t>Generic features and three operations: </w:t>
+      </w:r>
+    </w:p>
+    <w:p>
+      <w:pPr>
+        <w:pStyle w:val="NormalWeb"/>
+        <w:numPr>
+          <w:ilvl w:val="1"/>
+          <w:numId w:val="19"/>
+        </w:numPr>
+        <w:shd w:val="clear" w:color="auto" w:fill="FFFFFF"/>
+        <w:spacing w:before="0" w:beforeAutospacing="0" w:after="150" w:afterAutospacing="0"/>
+        <w:rPr>
+          <w:rFonts w:ascii="Arial" w:hAnsi="Arial" w:cs="Arial"/>
+          <w:color w:val="4D575D"/>
+          <w:sz w:val="22"/>
+          <w:szCs w:val="22"/>
+        </w:rPr>
+      </w:pPr>
+      <w:r>
+        <w:rPr>
+          <w:rFonts w:ascii="Arial" w:hAnsi="Arial" w:cs="Arial"/>
+          <w:color w:val="4D575D"/>
+          <w:sz w:val="22"/>
+          <w:szCs w:val="22"/>
+        </w:rPr>
+        <w:t>Retrieving the file names in an ascending order</w:t>
+      </w:r>
+    </w:p>
+    <w:p>
+      <w:pPr>
+        <w:pStyle w:val="NormalWeb"/>
+        <w:numPr>
+          <w:ilvl w:val="1"/>
+          <w:numId w:val="19"/>
+        </w:numPr>
+        <w:shd w:val="clear" w:color="auto" w:fill="FFFFFF"/>
+        <w:spacing w:before="0" w:beforeAutospacing="0" w:after="150" w:afterAutospacing="0"/>
+        <w:rPr>
+          <w:rFonts w:ascii="Arial" w:hAnsi="Arial" w:cs="Arial"/>
+          <w:color w:val="4D575D"/>
+          <w:sz w:val="22"/>
+          <w:szCs w:val="22"/>
+        </w:rPr>
+      </w:pPr>
+      <w:r>
+        <w:rPr>
+          <w:rFonts w:ascii="Arial" w:hAnsi="Arial" w:cs="Arial"/>
+          <w:color w:val="4D575D"/>
+          <w:sz w:val="22"/>
+          <w:szCs w:val="22"/>
+        </w:rPr>
+        <w:t>Business-level operations:</w:t>
+      </w:r>
+    </w:p>
+    <w:p>
+      <w:pPr>
+        <w:pStyle w:val="NormalWeb"/>
+        <w:numPr>
+          <w:ilvl w:val="2"/>
+          <w:numId w:val="20"/>
+        </w:numPr>
+        <w:shd w:val="clear" w:color="auto" w:fill="FFFFFF"/>
+        <w:spacing w:before="0" w:beforeAutospacing="0" w:after="150" w:afterAutospacing="0"/>
+        <w:rPr>
+          <w:rFonts w:ascii="Arial" w:hAnsi="Arial" w:cs="Arial"/>
+          <w:color w:val="4D575D"/>
+          <w:sz w:val="22"/>
+          <w:szCs w:val="22"/>
+        </w:rPr>
+      </w:pPr>
+      <w:r>
+        <w:rPr>
+          <w:rFonts w:ascii="Arial" w:hAnsi="Arial" w:cs="Arial"/>
+          <w:color w:val="4D575D"/>
+          <w:sz w:val="22"/>
+          <w:szCs w:val="22"/>
+        </w:rPr>
+        <w:t>Option to add a user specified file to the application</w:t>
+      </w:r>
+    </w:p>
+    <w:p>
+      <w:pPr>
+        <w:pStyle w:val="NormalWeb"/>
+        <w:numPr>
+          <w:ilvl w:val="2"/>
+          <w:numId w:val="20"/>
+        </w:numPr>
+        <w:shd w:val="clear" w:color="auto" w:fill="FFFFFF"/>
+        <w:spacing w:before="0" w:beforeAutospacing="0" w:after="150" w:afterAutospacing="0"/>
+        <w:rPr>
+          <w:rFonts w:ascii="Arial" w:hAnsi="Arial" w:cs="Arial"/>
+          <w:color w:val="4D575D"/>
+          <w:sz w:val="22"/>
+          <w:szCs w:val="22"/>
+        </w:rPr>
+      </w:pPr>
+      <w:r>
+        <w:rPr>
+          <w:rFonts w:ascii="Arial" w:hAnsi="Arial" w:cs="Arial"/>
+          <w:color w:val="4D575D"/>
+          <w:sz w:val="22"/>
+          <w:szCs w:val="22"/>
+        </w:rPr>
+        <w:t>Option to delete a user specified file from the application</w:t>
+      </w:r>
+    </w:p>
+    <w:p>
+      <w:pPr>
+        <w:pStyle w:val="NormalWeb"/>
+        <w:numPr>
+          <w:ilvl w:val="2"/>
+          <w:numId w:val="20"/>
+        </w:numPr>
+        <w:shd w:val="clear" w:color="auto" w:fill="FFFFFF"/>
+        <w:spacing w:before="0" w:beforeAutospacing="0" w:after="150" w:afterAutospacing="0"/>
+        <w:rPr>
+          <w:rFonts w:ascii="Arial" w:hAnsi="Arial" w:cs="Arial"/>
+          <w:color w:val="4D575D"/>
+          <w:sz w:val="22"/>
+          <w:szCs w:val="22"/>
+        </w:rPr>
+      </w:pPr>
+      <w:r>
+        <w:rPr>
+          <w:rFonts w:ascii="Arial" w:hAnsi="Arial" w:cs="Arial"/>
+          <w:color w:val="4D575D"/>
+          <w:sz w:val="22"/>
+          <w:szCs w:val="22"/>
+        </w:rPr>
+        <w:t>Option to search a user specified file from the application</w:t>
+      </w:r>
+    </w:p>
+    <w:p>
+      <w:pPr>
+        <w:pStyle w:val="NormalWeb"/>
+        <w:numPr>
+          <w:ilvl w:val="2"/>
+          <w:numId w:val="20"/>
+        </w:numPr>
+        <w:shd w:val="clear" w:color="auto" w:fill="FFFFFF"/>
+        <w:spacing w:before="0" w:beforeAutospacing="0" w:after="150" w:afterAutospacing="0"/>
+        <w:rPr>
+          <w:rFonts w:ascii="Arial" w:hAnsi="Arial" w:cs="Arial"/>
+          <w:color w:val="4D575D"/>
+          <w:sz w:val="22"/>
+          <w:szCs w:val="22"/>
+        </w:rPr>
+      </w:pPr>
+      <w:r>
+        <w:rPr>
+          <w:rFonts w:ascii="Arial" w:hAnsi="Arial" w:cs="Arial"/>
+          <w:color w:val="4D575D"/>
+          <w:sz w:val="22"/>
+          <w:szCs w:val="22"/>
+        </w:rPr>
+        <w:t>Navigation option to close the current execution context and return to the main context</w:t>
+      </w:r>
+    </w:p>
+    <w:p>
+      <w:pPr>
+        <w:pStyle w:val="NormalWeb"/>
+        <w:numPr>
+          <w:ilvl w:val="1"/>
+          <w:numId w:val="20"/>
+        </w:numPr>
+        <w:shd w:val="clear" w:color="auto" w:fill="FFFFFF"/>
+        <w:spacing w:before="0" w:beforeAutospacing="0" w:after="150" w:afterAutospacing="0"/>
+        <w:rPr>
+          <w:rFonts w:ascii="Arial" w:hAnsi="Arial" w:cs="Arial"/>
+          <w:color w:val="4D575D"/>
+          <w:sz w:val="22"/>
+          <w:szCs w:val="22"/>
+        </w:rPr>
+      </w:pPr>
+      <w:r>
+        <w:rPr>
+          <w:rFonts w:ascii="Arial" w:hAnsi="Arial" w:cs="Arial"/>
+          <w:color w:val="4D575D"/>
+          <w:sz w:val="22"/>
+          <w:szCs w:val="22"/>
+        </w:rPr>
+        <w:t>Option to close the application</w:t>
+      </w:r>
+    </w:p>
+    <w:p>
+      <w:pPr>
+        <w:pStyle w:val="NormalWeb"/>
+        <w:shd w:val="clear" w:color="auto" w:fill="FFFFFF"/>
+        <w:spacing w:before="0" w:beforeAutospacing="0" w:after="150" w:afterAutospacing="0"/>
+        <w:rPr>
+          <w:rFonts w:ascii="Arial" w:hAnsi="Arial" w:cs="Arial"/>
+          <w:color w:val="4D575D"/>
+          <w:sz w:val="22"/>
+          <w:szCs w:val="22"/>
+        </w:rPr>
+      </w:pPr>
+      <w:r>
+        <w:rPr>
+          <w:rFonts w:ascii="Arial" w:hAnsi="Arial" w:cs="Arial"/>
+          <w:color w:val="4D575D"/>
+          <w:sz w:val="22"/>
+          <w:szCs w:val="22"/>
+        </w:rPr>
+        <w:t> </w:t>
+      </w:r>
+    </w:p>
+    <w:p>
+      <w:pPr>
+        <w:pStyle w:val="NormalWeb"/>
+        <w:shd w:val="clear" w:color="auto" w:fill="FFFFFF"/>
+        <w:spacing w:before="0" w:beforeAutospacing="0" w:after="150" w:afterAutospacing="0"/>
+        <w:rPr>
+          <w:rFonts w:ascii="Arial" w:hAnsi="Arial" w:cs="Arial"/>
+          <w:color w:val="4D575D"/>
+          <w:sz w:val="22"/>
+          <w:szCs w:val="22"/>
+        </w:rPr>
+      </w:pPr>
+      <w:r>
+        <w:rPr>
+          <w:rFonts w:ascii="Arial" w:hAnsi="Arial" w:cs="Arial"/>
+          <w:color w:val="4D575D"/>
+          <w:sz w:val="22"/>
+          <w:szCs w:val="22"/>
+        </w:rPr>
+        <w:t>The goal of the company is to deliver a high-end quality product as early as possible. </w:t>
+      </w:r>
+    </w:p>
+    <w:p>
+      <w:pPr>
         <w:pStyle w:val="Heading2"/>
         <w:rPr>
-          <w:rFonts w:ascii="Open Sans" w:eastAsia="Open Sans" w:hAnsi="Open Sans" w:cs="Open Sans"/>
+          <w:rFonts w:eastAsia="Open Sans"/>
           <w:color w:val="3F3F3F"/>
-          <w:sz w:val="24"/>
-          <w:szCs w:val="24"/>
-        </w:rPr>
-      </w:pPr>
-      <w:bookmarkStart w:id="0" w:name="Sprint_plan"/>
+          <w:sz w:val="22"/>
+          <w:szCs w:val="22"/>
+        </w:rPr>
+      </w:pPr>
+      <w:bookmarkStart w:id="1" w:name="Sprint_plan"/>
       <w:r>
         <w:rPr>
-          <w:rFonts w:ascii="Open Sans" w:eastAsia="Open Sans" w:hAnsi="Open Sans" w:cs="Open Sans"/>
+          <w:rFonts w:eastAsia="Open Sans"/>
           <w:color w:val="3F3F3F"/>
-          <w:sz w:val="24"/>
-          <w:szCs w:val="24"/>
-        </w:rPr>
+          <w:sz w:val="22"/>
+          <w:szCs w:val="22"/>
+        </w:rPr>
+        <w:lastRenderedPageBreak/>
         <w:t xml:space="preserve">Project </w:t>
       </w:r>
       <w:r>
         <w:rPr>
-          <w:rFonts w:ascii="Open Sans" w:eastAsia="Open Sans" w:hAnsi="Open Sans" w:cs="Open Sans"/>
+          <w:rFonts w:eastAsia="Open Sans"/>
           <w:color w:val="3F3F3F"/>
-          <w:sz w:val="24"/>
-          <w:szCs w:val="24"/>
+          <w:sz w:val="22"/>
+          <w:szCs w:val="22"/>
         </w:rPr>
         <w:t>planning and Task completion</w:t>
       </w:r>
@@ -233,83 +796,58 @@
           <w:numId w:val="14"/>
         </w:numPr>
         <w:rPr>
-          <w:rFonts w:ascii="Open Sans" w:eastAsia="Open Sans" w:hAnsi="Open Sans" w:cs="Open Sans"/>
+          <w:rFonts w:eastAsia="Open Sans"/>
           <w:color w:val="3F3F3F"/>
-          <w:sz w:val="24"/>
-          <w:szCs w:val="24"/>
         </w:rPr>
       </w:pPr>
       <w:r>
         <w:rPr>
-          <w:rFonts w:ascii="Open Sans" w:eastAsia="Open Sans" w:hAnsi="Open Sans" w:cs="Open Sans"/>
+          <w:rFonts w:eastAsia="Open Sans"/>
           <w:color w:val="3F3F3F"/>
-          <w:sz w:val="24"/>
-          <w:szCs w:val="24"/>
         </w:rPr>
         <w:t>Initializing git repository to track changes as development progresses.</w:t>
       </w:r>
     </w:p>
-    <w:bookmarkEnd w:id="0"/>
+    <w:bookmarkEnd w:id="1"/>
     <w:p>
       <w:pPr>
         <w:rPr>
-          <w:rFonts w:ascii="Open Sans" w:eastAsia="Open Sans" w:hAnsi="Open Sans" w:cs="Open Sans"/>
+          <w:rFonts w:eastAsia="Open Sans"/>
           <w:color w:val="3F3F3F"/>
-          <w:sz w:val="24"/>
-          <w:szCs w:val="24"/>
         </w:rPr>
       </w:pPr>
       <w:r>
         <w:rPr>
-          <w:rFonts w:ascii="Open Sans" w:eastAsia="Open Sans" w:hAnsi="Open Sans" w:cs="Open Sans"/>
+          <w:rFonts w:eastAsia="Open Sans"/>
           <w:color w:val="3F3F3F"/>
-          <w:sz w:val="24"/>
-          <w:szCs w:val="24"/>
-        </w:rPr>
-        <w:t xml:space="preserve">The project </w:t>
+        </w:rPr>
+        <w:t xml:space="preserve">The project is planned to be completed in </w:t>
       </w:r>
       <w:r>
         <w:rPr>
-          <w:rFonts w:ascii="Open Sans" w:eastAsia="Open Sans" w:hAnsi="Open Sans" w:cs="Open Sans"/>
+          <w:rFonts w:eastAsia="Open Sans"/>
           <w:color w:val="3F3F3F"/>
-          <w:sz w:val="24"/>
-          <w:szCs w:val="24"/>
-        </w:rPr>
-        <w:t xml:space="preserve">is planned to be completed in </w:t>
-      </w:r>
-      <w:r>
-        <w:rPr>
-          <w:rFonts w:ascii="Open Sans" w:eastAsia="Open Sans" w:hAnsi="Open Sans" w:cs="Open Sans"/>
-          <w:color w:val="3F3F3F"/>
-          <w:sz w:val="24"/>
-          <w:szCs w:val="24"/>
         </w:rPr>
         <w:t>2</w:t>
       </w:r>
       <w:r>
         <w:rPr>
-          <w:rFonts w:ascii="Open Sans" w:eastAsia="Open Sans" w:hAnsi="Open Sans" w:cs="Open Sans"/>
+          <w:rFonts w:eastAsia="Open Sans"/>
           <w:color w:val="3F3F3F"/>
-          <w:sz w:val="24"/>
-          <w:szCs w:val="24"/>
         </w:rPr>
         <w:t xml:space="preserve"> </w:t>
       </w:r>
       <w:r>
         <w:rPr>
-          <w:rFonts w:ascii="Open Sans" w:eastAsia="Open Sans" w:hAnsi="Open Sans" w:cs="Open Sans"/>
+          <w:rFonts w:eastAsia="Open Sans"/>
           <w:color w:val="3F3F3F"/>
-          <w:sz w:val="24"/>
-          <w:szCs w:val="24"/>
         </w:rPr>
         <w:t>sprints</w:t>
       </w:r>
       <w:r>
         <w:rPr>
-          <w:rFonts w:ascii="Open Sans" w:eastAsia="Open Sans" w:hAnsi="Open Sans" w:cs="Open Sans"/>
+          <w:rFonts w:eastAsia="Open Sans"/>
           <w:color w:val="3F3F3F"/>
-          <w:sz w:val="24"/>
-          <w:szCs w:val="24"/>
         </w:rPr>
         <w:t>. Tasks assumed to be completed in the sprint are:</w:t>
       </w:r>
@@ -345,19 +883,15 @@
             <w:pPr>
               <w:spacing w:line="240" w:lineRule="auto"/>
               <w:rPr>
-                <w:rFonts w:ascii="Calibri" w:eastAsia="Times New Roman" w:hAnsi="Calibri" w:cs="Calibri"/>
+                <w:rFonts w:eastAsia="Times New Roman"/>
                 <w:color w:val="FFFFFF"/>
-                <w:sz w:val="28"/>
-                <w:szCs w:val="28"/>
                 <w:lang w:val="en-IN" w:eastAsia="en-IN"/>
               </w:rPr>
             </w:pPr>
             <w:r>
               <w:rPr>
-                <w:rFonts w:ascii="Calibri" w:eastAsia="Times New Roman" w:hAnsi="Calibri" w:cs="Calibri"/>
+                <w:rFonts w:eastAsia="Times New Roman"/>
                 <w:color w:val="FFFFFF"/>
-                <w:sz w:val="28"/>
-                <w:szCs w:val="28"/>
                 <w:lang w:val="en-IN" w:eastAsia="en-IN"/>
               </w:rPr>
               <w:t>Sprint</w:t>
@@ -381,19 +915,15 @@
             <w:pPr>
               <w:spacing w:line="240" w:lineRule="auto"/>
               <w:rPr>
-                <w:rFonts w:ascii="Calibri" w:eastAsia="Times New Roman" w:hAnsi="Calibri" w:cs="Calibri"/>
+                <w:rFonts w:eastAsia="Times New Roman"/>
                 <w:color w:val="FFFFFF"/>
-                <w:sz w:val="28"/>
-                <w:szCs w:val="28"/>
                 <w:lang w:val="en-IN" w:eastAsia="en-IN"/>
               </w:rPr>
             </w:pPr>
             <w:r>
               <w:rPr>
-                <w:rFonts w:ascii="Calibri" w:eastAsia="Times New Roman" w:hAnsi="Calibri" w:cs="Calibri"/>
+                <w:rFonts w:eastAsia="Times New Roman"/>
                 <w:color w:val="FFFFFF"/>
-                <w:sz w:val="28"/>
-                <w:szCs w:val="28"/>
                 <w:lang w:val="en-IN" w:eastAsia="en-IN"/>
               </w:rPr>
               <w:t>User Story</w:t>
@@ -417,19 +947,15 @@
             <w:pPr>
               <w:spacing w:line="240" w:lineRule="auto"/>
               <w:rPr>
-                <w:rFonts w:ascii="Calibri" w:eastAsia="Times New Roman" w:hAnsi="Calibri" w:cs="Calibri"/>
+                <w:rFonts w:eastAsia="Times New Roman"/>
                 <w:color w:val="FFFFFF"/>
-                <w:sz w:val="28"/>
-                <w:szCs w:val="28"/>
                 <w:lang w:val="en-IN" w:eastAsia="en-IN"/>
               </w:rPr>
             </w:pPr>
             <w:r>
               <w:rPr>
-                <w:rFonts w:ascii="Calibri" w:eastAsia="Times New Roman" w:hAnsi="Calibri" w:cs="Calibri"/>
+                <w:rFonts w:eastAsia="Times New Roman"/>
                 <w:color w:val="FFFFFF"/>
-                <w:sz w:val="28"/>
-                <w:szCs w:val="28"/>
                 <w:lang w:val="en-IN" w:eastAsia="en-IN"/>
               </w:rPr>
               <w:t>Tasks</w:t>
@@ -461,14 +987,14 @@
               <w:spacing w:line="240" w:lineRule="auto"/>
               <w:jc w:val="center"/>
               <w:rPr>
-                <w:rFonts w:ascii="Calibri" w:eastAsia="Times New Roman" w:hAnsi="Calibri" w:cs="Calibri"/>
+                <w:rFonts w:eastAsia="Times New Roman"/>
                 <w:color w:val="000000"/>
                 <w:lang w:val="en-IN" w:eastAsia="en-IN"/>
               </w:rPr>
             </w:pPr>
             <w:r>
               <w:rPr>
-                <w:rFonts w:ascii="Calibri" w:eastAsia="Times New Roman" w:hAnsi="Calibri" w:cs="Calibri"/>
+                <w:rFonts w:eastAsia="Times New Roman"/>
                 <w:color w:val="000000"/>
                 <w:lang w:val="en-IN" w:eastAsia="en-IN"/>
               </w:rPr>
@@ -494,14 +1020,14 @@
             <w:pPr>
               <w:spacing w:line="240" w:lineRule="auto"/>
               <w:rPr>
-                <w:rFonts w:ascii="Calibri" w:eastAsia="Times New Roman" w:hAnsi="Calibri" w:cs="Calibri"/>
+                <w:rFonts w:eastAsia="Times New Roman"/>
                 <w:color w:val="000000"/>
                 <w:lang w:val="en-IN" w:eastAsia="en-IN"/>
               </w:rPr>
             </w:pPr>
             <w:r>
               <w:rPr>
-                <w:rFonts w:ascii="Calibri" w:eastAsia="Times New Roman" w:hAnsi="Calibri" w:cs="Calibri"/>
+                <w:rFonts w:eastAsia="Times New Roman"/>
                 <w:color w:val="000000"/>
                 <w:lang w:val="en-IN" w:eastAsia="en-IN"/>
               </w:rPr>
@@ -509,7 +1035,7 @@
             </w:r>
             <w:r>
               <w:rPr>
-                <w:rFonts w:ascii="Calibri" w:eastAsia="Times New Roman" w:hAnsi="Calibri" w:cs="Calibri"/>
+                <w:rFonts w:eastAsia="Times New Roman"/>
                 <w:color w:val="000000"/>
                 <w:lang w:val="en-IN" w:eastAsia="en-IN"/>
               </w:rPr>
@@ -517,7 +1043,7 @@
             </w:r>
             <w:r>
               <w:rPr>
-                <w:rFonts w:ascii="Calibri" w:eastAsia="Times New Roman" w:hAnsi="Calibri" w:cs="Calibri"/>
+                <w:rFonts w:eastAsia="Times New Roman"/>
                 <w:color w:val="000000"/>
                 <w:lang w:val="en-IN" w:eastAsia="en-IN"/>
               </w:rPr>
@@ -525,7 +1051,7 @@
             </w:r>
             <w:r>
               <w:rPr>
-                <w:rFonts w:ascii="Calibri" w:eastAsia="Times New Roman" w:hAnsi="Calibri" w:cs="Calibri"/>
+                <w:rFonts w:eastAsia="Times New Roman"/>
                 <w:color w:val="000000"/>
                 <w:lang w:val="en-IN" w:eastAsia="en-IN"/>
               </w:rPr>
@@ -533,7 +1059,7 @@
             </w:r>
             <w:r>
               <w:rPr>
-                <w:rFonts w:ascii="Calibri" w:eastAsia="Times New Roman" w:hAnsi="Calibri" w:cs="Calibri"/>
+                <w:rFonts w:eastAsia="Times New Roman"/>
                 <w:color w:val="000000"/>
                 <w:lang w:val="en-IN" w:eastAsia="en-IN"/>
               </w:rPr>
@@ -541,7 +1067,7 @@
             </w:r>
             <w:r>
               <w:rPr>
-                <w:rFonts w:ascii="Calibri" w:eastAsia="Times New Roman" w:hAnsi="Calibri" w:cs="Calibri"/>
+                <w:rFonts w:eastAsia="Times New Roman"/>
                 <w:color w:val="000000"/>
                 <w:lang w:val="en-IN" w:eastAsia="en-IN"/>
               </w:rPr>
@@ -549,7 +1075,7 @@
             </w:r>
             <w:r>
               <w:rPr>
-                <w:rFonts w:ascii="Calibri" w:eastAsia="Times New Roman" w:hAnsi="Calibri" w:cs="Calibri"/>
+                <w:rFonts w:eastAsia="Times New Roman"/>
                 <w:color w:val="000000"/>
                 <w:lang w:val="en-IN" w:eastAsia="en-IN"/>
               </w:rPr>
@@ -557,7 +1083,7 @@
             </w:r>
             <w:r>
               <w:rPr>
-                <w:rFonts w:ascii="Calibri" w:eastAsia="Times New Roman" w:hAnsi="Calibri" w:cs="Calibri"/>
+                <w:rFonts w:eastAsia="Times New Roman"/>
                 <w:color w:val="000000"/>
                 <w:lang w:val="en-IN" w:eastAsia="en-IN"/>
               </w:rPr>
@@ -582,14 +1108,14 @@
             <w:pPr>
               <w:spacing w:line="240" w:lineRule="auto"/>
               <w:rPr>
-                <w:rFonts w:ascii="Calibri" w:eastAsia="Times New Roman" w:hAnsi="Calibri" w:cs="Calibri"/>
+                <w:rFonts w:eastAsia="Times New Roman"/>
                 <w:color w:val="000000"/>
                 <w:lang w:val="en-IN" w:eastAsia="en-IN"/>
               </w:rPr>
             </w:pPr>
             <w:r>
               <w:rPr>
-                <w:rFonts w:ascii="Calibri" w:eastAsia="Times New Roman" w:hAnsi="Calibri" w:cs="Calibri"/>
+                <w:rFonts w:eastAsia="Times New Roman"/>
                 <w:color w:val="000000"/>
                 <w:lang w:val="en-IN" w:eastAsia="en-IN"/>
               </w:rPr>
@@ -619,7 +1145,7 @@
             <w:pPr>
               <w:spacing w:line="240" w:lineRule="auto"/>
               <w:rPr>
-                <w:rFonts w:ascii="Calibri" w:eastAsia="Times New Roman" w:hAnsi="Calibri" w:cs="Calibri"/>
+                <w:rFonts w:eastAsia="Times New Roman"/>
                 <w:color w:val="000000"/>
                 <w:lang w:val="en-IN" w:eastAsia="en-IN"/>
               </w:rPr>
@@ -643,7 +1169,7 @@
             <w:pPr>
               <w:spacing w:line="240" w:lineRule="auto"/>
               <w:rPr>
-                <w:rFonts w:ascii="Calibri" w:eastAsia="Times New Roman" w:hAnsi="Calibri" w:cs="Calibri"/>
+                <w:rFonts w:eastAsia="Times New Roman"/>
                 <w:color w:val="000000"/>
                 <w:lang w:val="en-IN" w:eastAsia="en-IN"/>
               </w:rPr>
@@ -667,14 +1193,14 @@
             <w:pPr>
               <w:spacing w:line="240" w:lineRule="auto"/>
               <w:rPr>
-                <w:rFonts w:ascii="Calibri" w:eastAsia="Times New Roman" w:hAnsi="Calibri" w:cs="Calibri"/>
+                <w:rFonts w:eastAsia="Times New Roman"/>
                 <w:color w:val="000000"/>
                 <w:lang w:val="en-IN" w:eastAsia="en-IN"/>
               </w:rPr>
             </w:pPr>
             <w:r>
               <w:rPr>
-                <w:rFonts w:ascii="Calibri" w:eastAsia="Times New Roman" w:hAnsi="Calibri" w:cs="Calibri"/>
+                <w:rFonts w:eastAsia="Times New Roman"/>
                 <w:color w:val="000000"/>
                 <w:lang w:val="en-IN" w:eastAsia="en-IN"/>
               </w:rPr>
@@ -704,7 +1230,7 @@
             <w:pPr>
               <w:spacing w:line="240" w:lineRule="auto"/>
               <w:rPr>
-                <w:rFonts w:ascii="Calibri" w:eastAsia="Times New Roman" w:hAnsi="Calibri" w:cs="Calibri"/>
+                <w:rFonts w:eastAsia="Times New Roman"/>
                 <w:color w:val="000000"/>
                 <w:lang w:val="en-IN" w:eastAsia="en-IN"/>
               </w:rPr>
@@ -728,7 +1254,7 @@
             <w:pPr>
               <w:spacing w:line="240" w:lineRule="auto"/>
               <w:rPr>
-                <w:rFonts w:ascii="Calibri" w:eastAsia="Times New Roman" w:hAnsi="Calibri" w:cs="Calibri"/>
+                <w:rFonts w:eastAsia="Times New Roman"/>
                 <w:color w:val="000000"/>
                 <w:lang w:val="en-IN" w:eastAsia="en-IN"/>
               </w:rPr>
@@ -752,14 +1278,14 @@
             <w:pPr>
               <w:spacing w:line="240" w:lineRule="auto"/>
               <w:rPr>
-                <w:rFonts w:ascii="Calibri" w:eastAsia="Times New Roman" w:hAnsi="Calibri" w:cs="Calibri"/>
+                <w:rFonts w:eastAsia="Times New Roman"/>
                 <w:color w:val="000000"/>
                 <w:lang w:val="en-IN" w:eastAsia="en-IN"/>
               </w:rPr>
             </w:pPr>
             <w:r>
               <w:rPr>
-                <w:rFonts w:ascii="Calibri" w:eastAsia="Times New Roman" w:hAnsi="Calibri" w:cs="Calibri"/>
+                <w:rFonts w:eastAsia="Times New Roman"/>
                 <w:color w:val="000000"/>
                 <w:lang w:val="en-IN" w:eastAsia="en-IN"/>
               </w:rPr>
@@ -767,7 +1293,7 @@
             </w:r>
             <w:r>
               <w:rPr>
-                <w:rFonts w:ascii="Calibri" w:eastAsia="Times New Roman" w:hAnsi="Calibri" w:cs="Calibri"/>
+                <w:rFonts w:eastAsia="Times New Roman"/>
                 <w:color w:val="000000"/>
                 <w:lang w:val="en-IN" w:eastAsia="en-IN"/>
               </w:rPr>
@@ -775,7 +1301,7 @@
             </w:r>
             <w:r>
               <w:rPr>
-                <w:rFonts w:ascii="Calibri" w:eastAsia="Times New Roman" w:hAnsi="Calibri" w:cs="Calibri"/>
+                <w:rFonts w:eastAsia="Times New Roman"/>
                 <w:color w:val="000000"/>
                 <w:lang w:val="en-IN" w:eastAsia="en-IN"/>
               </w:rPr>
@@ -807,14 +1333,14 @@
               <w:spacing w:line="240" w:lineRule="auto"/>
               <w:jc w:val="center"/>
               <w:rPr>
-                <w:rFonts w:ascii="Calibri" w:eastAsia="Times New Roman" w:hAnsi="Calibri" w:cs="Calibri"/>
+                <w:rFonts w:eastAsia="Times New Roman"/>
                 <w:color w:val="000000"/>
                 <w:lang w:val="en-IN" w:eastAsia="en-IN"/>
               </w:rPr>
             </w:pPr>
             <w:r>
               <w:rPr>
-                <w:rFonts w:ascii="Calibri" w:eastAsia="Times New Roman" w:hAnsi="Calibri" w:cs="Calibri"/>
+                <w:rFonts w:eastAsia="Times New Roman"/>
                 <w:color w:val="000000"/>
                 <w:lang w:val="en-IN" w:eastAsia="en-IN"/>
               </w:rPr>
@@ -840,46 +1366,22 @@
             <w:pPr>
               <w:spacing w:line="240" w:lineRule="auto"/>
               <w:rPr>
-                <w:rFonts w:ascii="Calibri" w:eastAsia="Times New Roman" w:hAnsi="Calibri" w:cs="Calibri"/>
+                <w:rFonts w:eastAsia="Times New Roman"/>
                 <w:color w:val="000000"/>
                 <w:lang w:val="en-IN" w:eastAsia="en-IN"/>
               </w:rPr>
             </w:pPr>
             <w:r>
               <w:rPr>
-                <w:rFonts w:ascii="Calibri" w:eastAsia="Times New Roman" w:hAnsi="Calibri" w:cs="Calibri"/>
-                <w:color w:val="000000"/>
-                <w:lang w:val="en-IN" w:eastAsia="en-IN"/>
-              </w:rPr>
-              <w:t>S</w:t>
+                <w:rFonts w:eastAsia="Times New Roman"/>
+                <w:color w:val="000000"/>
+                <w:lang w:val="en-IN" w:eastAsia="en-IN"/>
+              </w:rPr>
+              <w:t>Second option:</w:t>
             </w:r>
             <w:r>
               <w:rPr>
-                <w:rFonts w:ascii="Calibri" w:eastAsia="Times New Roman" w:hAnsi="Calibri" w:cs="Calibri"/>
-                <w:color w:val="000000"/>
-                <w:lang w:val="en-IN" w:eastAsia="en-IN"/>
-              </w:rPr>
-              <w:t xml:space="preserve">econd </w:t>
-            </w:r>
-            <w:r>
-              <w:rPr>
-                <w:rFonts w:ascii="Calibri" w:eastAsia="Times New Roman" w:hAnsi="Calibri" w:cs="Calibri"/>
-                <w:color w:val="000000"/>
-                <w:lang w:val="en-IN" w:eastAsia="en-IN"/>
-              </w:rPr>
-              <w:t>option</w:t>
-            </w:r>
-            <w:r>
-              <w:rPr>
-                <w:rFonts w:ascii="Calibri" w:eastAsia="Times New Roman" w:hAnsi="Calibri" w:cs="Calibri"/>
-                <w:color w:val="000000"/>
-                <w:lang w:val="en-IN" w:eastAsia="en-IN"/>
-              </w:rPr>
-              <w:t>:</w:t>
-            </w:r>
-            <w:r>
-              <w:rPr>
-                <w:rFonts w:ascii="Calibri" w:eastAsia="Times New Roman" w:hAnsi="Calibri" w:cs="Calibri"/>
+                <w:rFonts w:eastAsia="Times New Roman"/>
                 <w:color w:val="000000"/>
                 <w:lang w:val="en-IN" w:eastAsia="en-IN"/>
               </w:rPr>
@@ -887,7 +1389,7 @@
             </w:r>
             <w:r>
               <w:rPr>
-                <w:rFonts w:ascii="Calibri" w:eastAsia="Times New Roman" w:hAnsi="Calibri" w:cs="Calibri"/>
+                <w:rFonts w:eastAsia="Times New Roman"/>
                 <w:color w:val="000000"/>
                 <w:lang w:val="en-IN" w:eastAsia="en-IN"/>
               </w:rPr>
@@ -895,7 +1397,7 @@
             </w:r>
             <w:r>
               <w:rPr>
-                <w:rFonts w:ascii="Calibri" w:eastAsia="Times New Roman" w:hAnsi="Calibri" w:cs="Calibri"/>
+                <w:rFonts w:eastAsia="Times New Roman"/>
                 <w:color w:val="000000"/>
                 <w:lang w:val="en-IN" w:eastAsia="en-IN"/>
               </w:rPr>
@@ -903,7 +1405,7 @@
             </w:r>
             <w:r>
               <w:rPr>
-                <w:rFonts w:ascii="Calibri" w:eastAsia="Times New Roman" w:hAnsi="Calibri" w:cs="Calibri"/>
+                <w:rFonts w:eastAsia="Times New Roman"/>
                 <w:color w:val="000000"/>
                 <w:lang w:val="en-IN" w:eastAsia="en-IN"/>
               </w:rPr>
@@ -911,7 +1413,7 @@
             </w:r>
             <w:r>
               <w:rPr>
-                <w:rFonts w:ascii="Calibri" w:eastAsia="Times New Roman" w:hAnsi="Calibri" w:cs="Calibri"/>
+                <w:rFonts w:eastAsia="Times New Roman"/>
                 <w:color w:val="000000"/>
                 <w:lang w:val="en-IN" w:eastAsia="en-IN"/>
               </w:rPr>
@@ -919,7 +1421,7 @@
             </w:r>
             <w:r>
               <w:rPr>
-                <w:rFonts w:ascii="Calibri" w:eastAsia="Times New Roman" w:hAnsi="Calibri" w:cs="Calibri"/>
+                <w:rFonts w:eastAsia="Times New Roman"/>
                 <w:color w:val="000000"/>
                 <w:lang w:val="en-IN" w:eastAsia="en-IN"/>
               </w:rPr>
@@ -927,7 +1429,7 @@
             </w:r>
             <w:r>
               <w:rPr>
-                <w:rFonts w:ascii="Calibri" w:eastAsia="Times New Roman" w:hAnsi="Calibri" w:cs="Calibri"/>
+                <w:rFonts w:eastAsia="Times New Roman"/>
                 <w:color w:val="000000"/>
                 <w:lang w:val="en-IN" w:eastAsia="en-IN"/>
               </w:rPr>
@@ -935,7 +1437,7 @@
             </w:r>
             <w:r>
               <w:rPr>
-                <w:rFonts w:ascii="Calibri" w:eastAsia="Times New Roman" w:hAnsi="Calibri" w:cs="Calibri"/>
+                <w:rFonts w:eastAsia="Times New Roman"/>
                 <w:color w:val="000000"/>
                 <w:lang w:val="en-IN" w:eastAsia="en-IN"/>
               </w:rPr>
@@ -943,39 +1445,23 @@
             </w:r>
             <w:r>
               <w:rPr>
-                <w:rFonts w:ascii="Calibri" w:eastAsia="Times New Roman" w:hAnsi="Calibri" w:cs="Calibri"/>
-                <w:color w:val="000000"/>
-                <w:lang w:val="en-IN" w:eastAsia="en-IN"/>
-              </w:rPr>
-              <w:t>add,</w:t>
+                <w:rFonts w:eastAsia="Times New Roman"/>
+                <w:color w:val="000000"/>
+                <w:lang w:val="en-IN" w:eastAsia="en-IN"/>
+              </w:rPr>
+              <w:t xml:space="preserve">add, </w:t>
             </w:r>
             <w:r>
               <w:rPr>
-                <w:rFonts w:ascii="Calibri" w:eastAsia="Times New Roman" w:hAnsi="Calibri" w:cs="Calibri"/>
-                <w:color w:val="000000"/>
-                <w:lang w:val="en-IN" w:eastAsia="en-IN"/>
-              </w:rPr>
-              <w:t xml:space="preserve"> </w:t>
+                <w:rFonts w:eastAsia="Times New Roman"/>
+                <w:color w:val="000000"/>
+                <w:lang w:val="en-IN" w:eastAsia="en-IN"/>
+              </w:rPr>
+              <w:t>2. delete</w:t>
             </w:r>
             <w:r>
               <w:rPr>
-                <w:rFonts w:ascii="Calibri" w:eastAsia="Times New Roman" w:hAnsi="Calibri" w:cs="Calibri"/>
-                <w:color w:val="000000"/>
-                <w:lang w:val="en-IN" w:eastAsia="en-IN"/>
-              </w:rPr>
-              <w:t>2.</w:t>
-            </w:r>
-            <w:r>
-              <w:rPr>
-                <w:rFonts w:ascii="Calibri" w:eastAsia="Times New Roman" w:hAnsi="Calibri" w:cs="Calibri"/>
-                <w:color w:val="000000"/>
-                <w:lang w:val="en-IN" w:eastAsia="en-IN"/>
-              </w:rPr>
-              <w:t xml:space="preserve"> delete</w:t>
-            </w:r>
-            <w:r>
-              <w:rPr>
-                <w:rFonts w:ascii="Calibri" w:eastAsia="Times New Roman" w:hAnsi="Calibri" w:cs="Calibri"/>
+                <w:rFonts w:eastAsia="Times New Roman"/>
                 <w:color w:val="000000"/>
                 <w:lang w:val="en-IN" w:eastAsia="en-IN"/>
               </w:rPr>
@@ -983,23 +1469,15 @@
             </w:r>
             <w:r>
               <w:rPr>
-                <w:rFonts w:ascii="Calibri" w:eastAsia="Times New Roman" w:hAnsi="Calibri" w:cs="Calibri"/>
-                <w:color w:val="000000"/>
-                <w:lang w:val="en-IN" w:eastAsia="en-IN"/>
-              </w:rPr>
-              <w:t>3.</w:t>
+                <w:rFonts w:eastAsia="Times New Roman"/>
+                <w:color w:val="000000"/>
+                <w:lang w:val="en-IN" w:eastAsia="en-IN"/>
+              </w:rPr>
+              <w:t>3. search</w:t>
             </w:r>
             <w:r>
               <w:rPr>
-                <w:rFonts w:ascii="Calibri" w:eastAsia="Times New Roman" w:hAnsi="Calibri" w:cs="Calibri"/>
-                <w:color w:val="000000"/>
-                <w:lang w:val="en-IN" w:eastAsia="en-IN"/>
-              </w:rPr>
-              <w:t xml:space="preserve"> search</w:t>
-            </w:r>
-            <w:r>
-              <w:rPr>
-                <w:rFonts w:ascii="Calibri" w:eastAsia="Times New Roman" w:hAnsi="Calibri" w:cs="Calibri"/>
+                <w:rFonts w:eastAsia="Times New Roman"/>
                 <w:color w:val="000000"/>
                 <w:lang w:val="en-IN" w:eastAsia="en-IN"/>
               </w:rPr>
@@ -1010,14 +1488,14 @@
             <w:pPr>
               <w:spacing w:line="240" w:lineRule="auto"/>
               <w:rPr>
-                <w:rFonts w:ascii="Calibri" w:eastAsia="Times New Roman" w:hAnsi="Calibri" w:cs="Calibri"/>
+                <w:rFonts w:eastAsia="Times New Roman"/>
                 <w:color w:val="000000"/>
                 <w:lang w:val="en-IN" w:eastAsia="en-IN"/>
               </w:rPr>
             </w:pPr>
             <w:r>
               <w:rPr>
-                <w:rFonts w:ascii="Calibri" w:eastAsia="Times New Roman" w:hAnsi="Calibri" w:cs="Calibri"/>
+                <w:rFonts w:eastAsia="Times New Roman"/>
                 <w:color w:val="000000"/>
                 <w:lang w:val="en-IN" w:eastAsia="en-IN"/>
               </w:rPr>
@@ -1025,65 +1503,25 @@
             </w:r>
             <w:r>
               <w:rPr>
-                <w:rFonts w:ascii="Calibri" w:eastAsia="Times New Roman" w:hAnsi="Calibri" w:cs="Calibri"/>
-                <w:color w:val="000000"/>
-                <w:lang w:val="en-IN" w:eastAsia="en-IN"/>
-              </w:rPr>
-              <w:t xml:space="preserve">User </w:t>
-            </w:r>
-            <w:r>
-              <w:rPr>
-                <w:rFonts w:ascii="Calibri" w:eastAsia="Times New Roman" w:hAnsi="Calibri" w:cs="Calibri"/>
-                <w:color w:val="000000"/>
-                <w:lang w:val="en-IN" w:eastAsia="en-IN"/>
-              </w:rPr>
-              <w:t xml:space="preserve">should </w:t>
-            </w:r>
-            <w:r>
-              <w:rPr>
-                <w:rFonts w:ascii="Calibri" w:eastAsia="Times New Roman" w:hAnsi="Calibri" w:cs="Calibri"/>
-                <w:color w:val="000000"/>
-                <w:lang w:val="en-IN" w:eastAsia="en-IN"/>
-              </w:rPr>
-              <w:t>be</w:t>
-            </w:r>
-            <w:r>
-              <w:rPr>
-                <w:rFonts w:ascii="Calibri" w:eastAsia="Times New Roman" w:hAnsi="Calibri" w:cs="Calibri"/>
-                <w:color w:val="000000"/>
-                <w:lang w:val="en-IN" w:eastAsia="en-IN"/>
-              </w:rPr>
-              <w:t xml:space="preserve"> able to g</w:t>
-            </w:r>
-            <w:r>
-              <w:rPr>
-                <w:rFonts w:ascii="Calibri" w:eastAsia="Times New Roman" w:hAnsi="Calibri" w:cs="Calibri"/>
-                <w:color w:val="000000"/>
-                <w:lang w:val="en-IN" w:eastAsia="en-IN"/>
-              </w:rPr>
-              <w:t>et</w:t>
-            </w:r>
-            <w:r>
-              <w:rPr>
-                <w:rFonts w:ascii="Calibri" w:eastAsia="Times New Roman" w:hAnsi="Calibri" w:cs="Calibri"/>
-                <w:color w:val="000000"/>
-                <w:lang w:val="en-IN" w:eastAsia="en-IN"/>
-              </w:rPr>
-              <w:t xml:space="preserve"> back to previous menu</w:t>
+                <w:rFonts w:eastAsia="Times New Roman"/>
+                <w:color w:val="000000"/>
+                <w:lang w:val="en-IN" w:eastAsia="en-IN"/>
+              </w:rPr>
+              <w:t>User should be able to get back to previous menu</w:t>
             </w:r>
           </w:p>
           <w:p>
             <w:pPr>
               <w:spacing w:line="240" w:lineRule="auto"/>
               <w:rPr>
-                <w:rFonts w:ascii="Calibri" w:eastAsia="Times New Roman" w:hAnsi="Calibri" w:cs="Calibri"/>
+                <w:rFonts w:eastAsia="Times New Roman"/>
                 <w:color w:val="000000"/>
                 <w:lang w:val="en-IN" w:eastAsia="en-IN"/>
               </w:rPr>
             </w:pPr>
             <w:r>
               <w:rPr>
-                <w:rFonts w:ascii="Calibri" w:eastAsia="Times New Roman" w:hAnsi="Calibri" w:cs="Calibri"/>
+                <w:rFonts w:eastAsia="Times New Roman"/>
                 <w:color w:val="000000"/>
                 <w:lang w:val="en-IN" w:eastAsia="en-IN"/>
               </w:rPr>
@@ -1091,7 +1529,7 @@
             </w:r>
             <w:r>
               <w:rPr>
-                <w:rFonts w:ascii="Calibri" w:eastAsia="Times New Roman" w:hAnsi="Calibri" w:cs="Calibri"/>
+                <w:rFonts w:eastAsia="Times New Roman"/>
                 <w:color w:val="000000"/>
                 <w:lang w:val="en-IN" w:eastAsia="en-IN"/>
               </w:rPr>
@@ -1099,7 +1537,7 @@
             </w:r>
             <w:r>
               <w:rPr>
-                <w:rFonts w:ascii="Calibri" w:eastAsia="Times New Roman" w:hAnsi="Calibri" w:cs="Calibri"/>
+                <w:rFonts w:eastAsia="Times New Roman"/>
                 <w:color w:val="000000"/>
                 <w:lang w:val="en-IN" w:eastAsia="en-IN"/>
               </w:rPr>
@@ -1107,7 +1545,7 @@
             </w:r>
             <w:r>
               <w:rPr>
-                <w:rFonts w:ascii="Calibri" w:eastAsia="Times New Roman" w:hAnsi="Calibri" w:cs="Calibri"/>
+                <w:rFonts w:eastAsia="Times New Roman"/>
                 <w:color w:val="000000"/>
                 <w:lang w:val="en-IN" w:eastAsia="en-IN"/>
               </w:rPr>
@@ -1132,14 +1570,14 @@
             <w:pPr>
               <w:spacing w:line="240" w:lineRule="auto"/>
               <w:rPr>
-                <w:rFonts w:ascii="Calibri" w:eastAsia="Times New Roman" w:hAnsi="Calibri" w:cs="Calibri"/>
+                <w:rFonts w:eastAsia="Times New Roman"/>
                 <w:color w:val="000000"/>
                 <w:lang w:val="en-IN" w:eastAsia="en-IN"/>
               </w:rPr>
             </w:pPr>
             <w:r>
               <w:rPr>
-                <w:rFonts w:ascii="Calibri" w:eastAsia="Times New Roman" w:hAnsi="Calibri" w:cs="Calibri"/>
+                <w:rFonts w:eastAsia="Times New Roman"/>
                 <w:color w:val="000000"/>
                 <w:lang w:val="en-IN" w:eastAsia="en-IN"/>
               </w:rPr>
@@ -1147,7 +1585,7 @@
             </w:r>
             <w:r>
               <w:rPr>
-                <w:rFonts w:ascii="Calibri" w:eastAsia="Times New Roman" w:hAnsi="Calibri" w:cs="Calibri"/>
+                <w:rFonts w:eastAsia="Times New Roman"/>
                 <w:color w:val="000000"/>
                 <w:lang w:val="en-IN" w:eastAsia="en-IN"/>
               </w:rPr>
@@ -1155,27 +1593,11 @@
             </w:r>
             <w:r>
               <w:rPr>
-                <w:rFonts w:ascii="Calibri" w:eastAsia="Times New Roman" w:hAnsi="Calibri" w:cs="Calibri"/>
-                <w:color w:val="000000"/>
-                <w:lang w:val="en-IN" w:eastAsia="en-IN"/>
-              </w:rPr>
-              <w:t xml:space="preserve"> to add the file in the directory</w:t>
-            </w:r>
-            <w:r>
-              <w:rPr>
-                <w:rFonts w:ascii="Calibri" w:eastAsia="Times New Roman" w:hAnsi="Calibri" w:cs="Calibri"/>
-                <w:color w:val="000000"/>
-                <w:lang w:val="en-IN" w:eastAsia="en-IN"/>
-              </w:rPr>
-              <w:t>,</w:t>
-            </w:r>
-            <w:r>
-              <w:rPr>
-                <w:rFonts w:ascii="Calibri" w:eastAsia="Times New Roman" w:hAnsi="Calibri" w:cs="Calibri"/>
-                <w:color w:val="000000"/>
-                <w:lang w:val="en-IN" w:eastAsia="en-IN"/>
-              </w:rPr>
-              <w:t xml:space="preserve"> delete method to delete file</w:t>
+                <w:rFonts w:eastAsia="Times New Roman"/>
+                <w:color w:val="000000"/>
+                <w:lang w:val="en-IN" w:eastAsia="en-IN"/>
+              </w:rPr>
+              <w:t xml:space="preserve"> to add the file in the directory, delete method to delete file</w:t>
             </w:r>
           </w:p>
         </w:tc>
@@ -1201,7 +1623,7 @@
             <w:pPr>
               <w:spacing w:line="240" w:lineRule="auto"/>
               <w:rPr>
-                <w:rFonts w:ascii="Calibri" w:eastAsia="Times New Roman" w:hAnsi="Calibri" w:cs="Calibri"/>
+                <w:rFonts w:eastAsia="Times New Roman"/>
                 <w:color w:val="000000"/>
                 <w:lang w:val="en-IN" w:eastAsia="en-IN"/>
               </w:rPr>
@@ -1225,7 +1647,7 @@
             <w:pPr>
               <w:spacing w:line="240" w:lineRule="auto"/>
               <w:rPr>
-                <w:rFonts w:ascii="Calibri" w:eastAsia="Times New Roman" w:hAnsi="Calibri" w:cs="Calibri"/>
+                <w:rFonts w:eastAsia="Times New Roman"/>
                 <w:color w:val="000000"/>
                 <w:lang w:val="en-IN" w:eastAsia="en-IN"/>
               </w:rPr>
@@ -1249,66 +1671,18 @@
             <w:pPr>
               <w:spacing w:line="240" w:lineRule="auto"/>
               <w:rPr>
-                <w:rFonts w:ascii="Calibri" w:eastAsia="Times New Roman" w:hAnsi="Calibri" w:cs="Calibri"/>
+                <w:rFonts w:eastAsia="Times New Roman"/>
                 <w:color w:val="000000"/>
                 <w:lang w:val="en-IN" w:eastAsia="en-IN"/>
               </w:rPr>
             </w:pPr>
             <w:r>
               <w:rPr>
-                <w:rFonts w:ascii="Calibri" w:eastAsia="Times New Roman" w:hAnsi="Calibri" w:cs="Calibri"/>
-                <w:color w:val="000000"/>
-                <w:lang w:val="en-IN" w:eastAsia="en-IN"/>
-              </w:rPr>
-              <w:t>Search the user specified file from directory and give error m</w:t>
-            </w:r>
-            <w:r>
-              <w:rPr>
-                <w:rFonts w:ascii="Calibri" w:eastAsia="Times New Roman" w:hAnsi="Calibri" w:cs="Calibri"/>
-                <w:color w:val="000000"/>
-                <w:lang w:val="en-IN" w:eastAsia="en-IN"/>
-              </w:rPr>
-              <w:t>e</w:t>
-            </w:r>
-            <w:r>
-              <w:rPr>
-                <w:rFonts w:ascii="Calibri" w:eastAsia="Times New Roman" w:hAnsi="Calibri" w:cs="Calibri"/>
-                <w:color w:val="000000"/>
-                <w:lang w:val="en-IN" w:eastAsia="en-IN"/>
-              </w:rPr>
-              <w:t>s</w:t>
-            </w:r>
-            <w:r>
-              <w:rPr>
-                <w:rFonts w:ascii="Calibri" w:eastAsia="Times New Roman" w:hAnsi="Calibri" w:cs="Calibri"/>
-                <w:color w:val="000000"/>
-                <w:lang w:val="en-IN" w:eastAsia="en-IN"/>
-              </w:rPr>
-              <w:t>sa</w:t>
-            </w:r>
-            <w:r>
-              <w:rPr>
-                <w:rFonts w:ascii="Calibri" w:eastAsia="Times New Roman" w:hAnsi="Calibri" w:cs="Calibri"/>
-                <w:color w:val="000000"/>
-                <w:lang w:val="en-IN" w:eastAsia="en-IN"/>
-              </w:rPr>
-              <w:t>g</w:t>
-            </w:r>
-            <w:r>
-              <w:rPr>
-                <w:rFonts w:ascii="Calibri" w:eastAsia="Times New Roman" w:hAnsi="Calibri" w:cs="Calibri"/>
-                <w:color w:val="000000"/>
-                <w:lang w:val="en-IN" w:eastAsia="en-IN"/>
-              </w:rPr>
-              <w:t>e</w:t>
-            </w:r>
-            <w:r>
-              <w:rPr>
-                <w:rFonts w:ascii="Calibri" w:eastAsia="Times New Roman" w:hAnsi="Calibri" w:cs="Calibri"/>
-                <w:color w:val="000000"/>
-                <w:lang w:val="en-IN" w:eastAsia="en-IN"/>
-              </w:rPr>
-              <w:t xml:space="preserve"> if not found</w:t>
+                <w:rFonts w:eastAsia="Times New Roman"/>
+                <w:color w:val="000000"/>
+                <w:lang w:val="en-IN" w:eastAsia="en-IN"/>
+              </w:rPr>
+              <w:t>Search the user specified file from directory and give error message if not found</w:t>
             </w:r>
           </w:p>
         </w:tc>
@@ -1334,7 +1708,7 @@
             <w:pPr>
               <w:spacing w:line="240" w:lineRule="auto"/>
               <w:rPr>
-                <w:rFonts w:ascii="Calibri" w:eastAsia="Times New Roman" w:hAnsi="Calibri" w:cs="Calibri"/>
+                <w:rFonts w:eastAsia="Times New Roman"/>
                 <w:color w:val="000000"/>
                 <w:lang w:val="en-IN" w:eastAsia="en-IN"/>
               </w:rPr>
@@ -1358,7 +1732,7 @@
             <w:pPr>
               <w:spacing w:line="240" w:lineRule="auto"/>
               <w:rPr>
-                <w:rFonts w:ascii="Calibri" w:eastAsia="Times New Roman" w:hAnsi="Calibri" w:cs="Calibri"/>
+                <w:rFonts w:eastAsia="Times New Roman"/>
                 <w:color w:val="000000"/>
                 <w:lang w:val="en-IN" w:eastAsia="en-IN"/>
               </w:rPr>
@@ -1382,42 +1756,18 @@
             <w:pPr>
               <w:spacing w:line="240" w:lineRule="auto"/>
               <w:rPr>
-                <w:rFonts w:ascii="Calibri" w:eastAsia="Times New Roman" w:hAnsi="Calibri" w:cs="Calibri"/>
+                <w:rFonts w:eastAsia="Times New Roman"/>
                 <w:color w:val="000000"/>
                 <w:lang w:val="en-IN" w:eastAsia="en-IN"/>
               </w:rPr>
             </w:pPr>
             <w:r>
               <w:rPr>
-                <w:rFonts w:ascii="Calibri" w:eastAsia="Times New Roman" w:hAnsi="Calibri" w:cs="Calibri"/>
-                <w:color w:val="000000"/>
-                <w:lang w:val="en-IN" w:eastAsia="en-IN"/>
-              </w:rPr>
-              <w:t>Go back to prev</w:t>
-            </w:r>
-            <w:r>
-              <w:rPr>
-                <w:rFonts w:ascii="Calibri" w:eastAsia="Times New Roman" w:hAnsi="Calibri" w:cs="Calibri"/>
-                <w:color w:val="000000"/>
-                <w:lang w:val="en-IN" w:eastAsia="en-IN"/>
-              </w:rPr>
-              <w:t>iou</w:t>
-            </w:r>
-            <w:r>
-              <w:rPr>
-                <w:rFonts w:ascii="Calibri" w:eastAsia="Times New Roman" w:hAnsi="Calibri" w:cs="Calibri"/>
-                <w:color w:val="000000"/>
-                <w:lang w:val="en-IN" w:eastAsia="en-IN"/>
-              </w:rPr>
-              <w:t>s menu</w:t>
-            </w:r>
-            <w:r>
-              <w:rPr>
-                <w:rFonts w:ascii="Calibri" w:eastAsia="Times New Roman" w:hAnsi="Calibri" w:cs="Calibri"/>
-                <w:color w:val="000000"/>
-                <w:lang w:val="en-IN" w:eastAsia="en-IN"/>
-              </w:rPr>
-              <w:t xml:space="preserve"> or exit the menu</w:t>
+                <w:rFonts w:eastAsia="Times New Roman"/>
+                <w:color w:val="000000"/>
+                <w:lang w:val="en-IN" w:eastAsia="en-IN"/>
+              </w:rPr>
+              <w:t>Go back to previous menu or exit the menu</w:t>
             </w:r>
           </w:p>
         </w:tc>
@@ -1426,7 +1776,7 @@
     <w:p>
       <w:pPr>
         <w:rPr>
-          <w:rFonts w:ascii="Open Sans" w:eastAsia="Open Sans" w:hAnsi="Open Sans" w:cs="Open Sans"/>
+          <w:rFonts w:eastAsia="Open Sans"/>
           <w:color w:val="3F3F3F"/>
           <w:sz w:val="24"/>
           <w:szCs w:val="24"/>
@@ -1739,6 +2089,97 @@
     </w:lvl>
   </w:abstractNum>
   <w:abstractNum w:abstractNumId="2" w15:restartNumberingAfterBreak="0">
+    <w:nsid w:val="114A04DD"/>
+    <w:multiLevelType w:val="hybridMultilevel"/>
+    <w:tmpl w:val="B6A2DE00"/>
+    <w:lvl w:ilvl="0" w:tplc="CD32892A">
+      <w:start w:val="1"/>
+      <w:numFmt w:val="decimal"/>
+      <w:lvlText w:val="%1."/>
+      <w:lvlJc w:val="left"/>
+      <w:pPr>
+        <w:ind w:left="960" w:hanging="360"/>
+      </w:pPr>
+      <w:rPr>
+        <w:rFonts w:eastAsia="Open Sans" w:hint="default"/>
+        <w:i w:val="0"/>
+        <w:color w:val="3F3F3F"/>
+      </w:rPr>
+    </w:lvl>
+    <w:lvl w:ilvl="1" w:tplc="40090019" w:tentative="1">
+      <w:start w:val="1"/>
+      <w:numFmt w:val="lowerLetter"/>
+      <w:lvlText w:val="%2."/>
+      <w:lvlJc w:val="left"/>
+      <w:pPr>
+        <w:ind w:left="1680" w:hanging="360"/>
+      </w:pPr>
+    </w:lvl>
+    <w:lvl w:ilvl="2" w:tplc="4009001B" w:tentative="1">
+      <w:start w:val="1"/>
+      <w:numFmt w:val="lowerRoman"/>
+      <w:lvlText w:val="%3."/>
+      <w:lvlJc w:val="right"/>
+      <w:pPr>
+        <w:ind w:left="2400" w:hanging="180"/>
+      </w:pPr>
+    </w:lvl>
+    <w:lvl w:ilvl="3" w:tplc="4009000F" w:tentative="1">
+      <w:start w:val="1"/>
+      <w:numFmt w:val="decimal"/>
+      <w:lvlText w:val="%4."/>
+      <w:lvlJc w:val="left"/>
+      <w:pPr>
+        <w:ind w:left="3120" w:hanging="360"/>
+      </w:pPr>
+    </w:lvl>
+    <w:lvl w:ilvl="4" w:tplc="40090019" w:tentative="1">
+      <w:start w:val="1"/>
+      <w:numFmt w:val="lowerLetter"/>
+      <w:lvlText w:val="%5."/>
+      <w:lvlJc w:val="left"/>
+      <w:pPr>
+        <w:ind w:left="3840" w:hanging="360"/>
+      </w:pPr>
+    </w:lvl>
+    <w:lvl w:ilvl="5" w:tplc="4009001B" w:tentative="1">
+      <w:start w:val="1"/>
+      <w:numFmt w:val="lowerRoman"/>
+      <w:lvlText w:val="%6."/>
+      <w:lvlJc w:val="right"/>
+      <w:pPr>
+        <w:ind w:left="4560" w:hanging="180"/>
+      </w:pPr>
+    </w:lvl>
+    <w:lvl w:ilvl="6" w:tplc="4009000F" w:tentative="1">
+      <w:start w:val="1"/>
+      <w:numFmt w:val="decimal"/>
+      <w:lvlText w:val="%7."/>
+      <w:lvlJc w:val="left"/>
+      <w:pPr>
+        <w:ind w:left="5280" w:hanging="360"/>
+      </w:pPr>
+    </w:lvl>
+    <w:lvl w:ilvl="7" w:tplc="40090019" w:tentative="1">
+      <w:start w:val="1"/>
+      <w:numFmt w:val="lowerLetter"/>
+      <w:lvlText w:val="%8."/>
+      <w:lvlJc w:val="left"/>
+      <w:pPr>
+        <w:ind w:left="6000" w:hanging="360"/>
+      </w:pPr>
+    </w:lvl>
+    <w:lvl w:ilvl="8" w:tplc="4009001B" w:tentative="1">
+      <w:start w:val="1"/>
+      <w:numFmt w:val="lowerRoman"/>
+      <w:lvlText w:val="%9."/>
+      <w:lvlJc w:val="right"/>
+      <w:pPr>
+        <w:ind w:left="6720" w:hanging="180"/>
+      </w:pPr>
+    </w:lvl>
+  </w:abstractNum>
+  <w:abstractNum w:abstractNumId="3" w15:restartNumberingAfterBreak="0">
     <w:nsid w:val="131B39F1"/>
     <w:multiLevelType w:val="multilevel"/>
     <w:tmpl w:val="3AFADC42"/>
@@ -1851,7 +2292,7 @@
       </w:rPr>
     </w:lvl>
   </w:abstractNum>
-  <w:abstractNum w:abstractNumId="3" w15:restartNumberingAfterBreak="0">
+  <w:abstractNum w:abstractNumId="4" w15:restartNumberingAfterBreak="0">
     <w:nsid w:val="13B35D57"/>
     <w:multiLevelType w:val="multilevel"/>
     <w:tmpl w:val="184C95AA"/>
@@ -1964,7 +2405,7 @@
       </w:rPr>
     </w:lvl>
   </w:abstractNum>
-  <w:abstractNum w:abstractNumId="4" w15:restartNumberingAfterBreak="0">
+  <w:abstractNum w:abstractNumId="5" w15:restartNumberingAfterBreak="0">
     <w:nsid w:val="15771E86"/>
     <w:multiLevelType w:val="multilevel"/>
     <w:tmpl w:val="439056D8"/>
@@ -2077,7 +2518,7 @@
       </w:rPr>
     </w:lvl>
   </w:abstractNum>
-  <w:abstractNum w:abstractNumId="5" w15:restartNumberingAfterBreak="0">
+  <w:abstractNum w:abstractNumId="6" w15:restartNumberingAfterBreak="0">
     <w:nsid w:val="166C7328"/>
     <w:multiLevelType w:val="multilevel"/>
     <w:tmpl w:val="434A04CC"/>
@@ -2190,7 +2631,7 @@
       </w:rPr>
     </w:lvl>
   </w:abstractNum>
-  <w:abstractNum w:abstractNumId="6" w15:restartNumberingAfterBreak="0">
+  <w:abstractNum w:abstractNumId="7" w15:restartNumberingAfterBreak="0">
     <w:nsid w:val="1D3C4BF2"/>
     <w:multiLevelType w:val="hybridMultilevel"/>
     <w:tmpl w:val="7032B1CA"/>
@@ -2303,7 +2744,7 @@
       </w:rPr>
     </w:lvl>
   </w:abstractNum>
-  <w:abstractNum w:abstractNumId="7" w15:restartNumberingAfterBreak="0">
+  <w:abstractNum w:abstractNumId="8" w15:restartNumberingAfterBreak="0">
     <w:nsid w:val="229D2622"/>
     <w:multiLevelType w:val="multilevel"/>
     <w:tmpl w:val="0409001F"/>
@@ -2389,7 +2830,7 @@
       </w:pPr>
     </w:lvl>
   </w:abstractNum>
-  <w:abstractNum w:abstractNumId="8" w15:restartNumberingAfterBreak="0">
+  <w:abstractNum w:abstractNumId="9" w15:restartNumberingAfterBreak="0">
     <w:nsid w:val="333E1425"/>
     <w:multiLevelType w:val="multilevel"/>
     <w:tmpl w:val="13F4D33C"/>
@@ -2502,7 +2943,148 @@
       </w:rPr>
     </w:lvl>
   </w:abstractNum>
-  <w:abstractNum w:abstractNumId="9" w15:restartNumberingAfterBreak="0">
+  <w:abstractNum w:abstractNumId="10" w15:restartNumberingAfterBreak="0">
+    <w:nsid w:val="3931412B"/>
+    <w:multiLevelType w:val="multilevel"/>
+    <w:tmpl w:val="C472E0C6"/>
+    <w:lvl w:ilvl="0">
+      <w:start w:val="1"/>
+      <w:numFmt w:val="bullet"/>
+      <w:lvlText w:val=""/>
+      <w:lvlJc w:val="left"/>
+      <w:pPr>
+        <w:tabs>
+          <w:tab w:val="num" w:pos="720"/>
+        </w:tabs>
+        <w:ind w:left="720" w:hanging="360"/>
+      </w:pPr>
+      <w:rPr>
+        <w:rFonts w:ascii="Symbol" w:hAnsi="Symbol" w:hint="default"/>
+        <w:sz w:val="20"/>
+      </w:rPr>
+    </w:lvl>
+    <w:lvl w:ilvl="1">
+      <w:numFmt w:val="bullet"/>
+      <w:lvlText w:val="o"/>
+      <w:lvlJc w:val="left"/>
+      <w:pPr>
+        <w:tabs>
+          <w:tab w:val="num" w:pos="1440"/>
+        </w:tabs>
+        <w:ind w:left="1440" w:hanging="360"/>
+      </w:pPr>
+      <w:rPr>
+        <w:rFonts w:ascii="Courier New" w:hAnsi="Courier New" w:hint="default"/>
+        <w:sz w:val="20"/>
+      </w:rPr>
+    </w:lvl>
+    <w:lvl w:ilvl="2">
+      <w:numFmt w:val="bullet"/>
+      <w:lvlText w:val=""/>
+      <w:lvlJc w:val="left"/>
+      <w:pPr>
+        <w:tabs>
+          <w:tab w:val="num" w:pos="2160"/>
+        </w:tabs>
+        <w:ind w:left="2160" w:hanging="360"/>
+      </w:pPr>
+      <w:rPr>
+        <w:rFonts w:ascii="Wingdings" w:hAnsi="Wingdings" w:hint="default"/>
+        <w:sz w:val="20"/>
+      </w:rPr>
+    </w:lvl>
+    <w:lvl w:ilvl="3" w:tentative="1">
+      <w:numFmt w:val="bullet"/>
+      <w:lvlText w:val=""/>
+      <w:lvlJc w:val="left"/>
+      <w:pPr>
+        <w:tabs>
+          <w:tab w:val="num" w:pos="2880"/>
+        </w:tabs>
+        <w:ind w:left="2880" w:hanging="360"/>
+      </w:pPr>
+      <w:rPr>
+        <w:rFonts w:ascii="Wingdings" w:hAnsi="Wingdings" w:hint="default"/>
+        <w:sz w:val="20"/>
+      </w:rPr>
+    </w:lvl>
+    <w:lvl w:ilvl="4" w:tentative="1">
+      <w:numFmt w:val="bullet"/>
+      <w:lvlText w:val=""/>
+      <w:lvlJc w:val="left"/>
+      <w:pPr>
+        <w:tabs>
+          <w:tab w:val="num" w:pos="3600"/>
+        </w:tabs>
+        <w:ind w:left="3600" w:hanging="360"/>
+      </w:pPr>
+      <w:rPr>
+        <w:rFonts w:ascii="Wingdings" w:hAnsi="Wingdings" w:hint="default"/>
+        <w:sz w:val="20"/>
+      </w:rPr>
+    </w:lvl>
+    <w:lvl w:ilvl="5" w:tentative="1">
+      <w:numFmt w:val="bullet"/>
+      <w:lvlText w:val=""/>
+      <w:lvlJc w:val="left"/>
+      <w:pPr>
+        <w:tabs>
+          <w:tab w:val="num" w:pos="4320"/>
+        </w:tabs>
+        <w:ind w:left="4320" w:hanging="360"/>
+      </w:pPr>
+      <w:rPr>
+        <w:rFonts w:ascii="Wingdings" w:hAnsi="Wingdings" w:hint="default"/>
+        <w:sz w:val="20"/>
+      </w:rPr>
+    </w:lvl>
+    <w:lvl w:ilvl="6" w:tentative="1">
+      <w:numFmt w:val="bullet"/>
+      <w:lvlText w:val=""/>
+      <w:lvlJc w:val="left"/>
+      <w:pPr>
+        <w:tabs>
+          <w:tab w:val="num" w:pos="5040"/>
+        </w:tabs>
+        <w:ind w:left="5040" w:hanging="360"/>
+      </w:pPr>
+      <w:rPr>
+        <w:rFonts w:ascii="Wingdings" w:hAnsi="Wingdings" w:hint="default"/>
+        <w:sz w:val="20"/>
+      </w:rPr>
+    </w:lvl>
+    <w:lvl w:ilvl="7" w:tentative="1">
+      <w:numFmt w:val="bullet"/>
+      <w:lvlText w:val=""/>
+      <w:lvlJc w:val="left"/>
+      <w:pPr>
+        <w:tabs>
+          <w:tab w:val="num" w:pos="5760"/>
+        </w:tabs>
+        <w:ind w:left="5760" w:hanging="360"/>
+      </w:pPr>
+      <w:rPr>
+        <w:rFonts w:ascii="Wingdings" w:hAnsi="Wingdings" w:hint="default"/>
+        <w:sz w:val="20"/>
+      </w:rPr>
+    </w:lvl>
+    <w:lvl w:ilvl="8" w:tentative="1">
+      <w:numFmt w:val="bullet"/>
+      <w:lvlText w:val=""/>
+      <w:lvlJc w:val="left"/>
+      <w:pPr>
+        <w:tabs>
+          <w:tab w:val="num" w:pos="6480"/>
+        </w:tabs>
+        <w:ind w:left="6480" w:hanging="360"/>
+      </w:pPr>
+      <w:rPr>
+        <w:rFonts w:ascii="Wingdings" w:hAnsi="Wingdings" w:hint="default"/>
+        <w:sz w:val="20"/>
+      </w:rPr>
+    </w:lvl>
+  </w:abstractNum>
+  <w:abstractNum w:abstractNumId="11" w15:restartNumberingAfterBreak="0">
     <w:nsid w:val="3B277FD4"/>
     <w:multiLevelType w:val="multilevel"/>
     <w:tmpl w:val="71E02000"/>
@@ -2615,7 +3197,7 @@
       </w:rPr>
     </w:lvl>
   </w:abstractNum>
-  <w:abstractNum w:abstractNumId="10" w15:restartNumberingAfterBreak="0">
+  <w:abstractNum w:abstractNumId="12" w15:restartNumberingAfterBreak="0">
     <w:nsid w:val="3FCF17CD"/>
     <w:multiLevelType w:val="multilevel"/>
     <w:tmpl w:val="6BDE9882"/>
@@ -2704,7 +3286,7 @@
       </w:pPr>
     </w:lvl>
   </w:abstractNum>
-  <w:abstractNum w:abstractNumId="11" w15:restartNumberingAfterBreak="0">
+  <w:abstractNum w:abstractNumId="13" w15:restartNumberingAfterBreak="0">
     <w:nsid w:val="489D62F3"/>
     <w:multiLevelType w:val="multilevel"/>
     <w:tmpl w:val="0409001F"/>
@@ -2790,7 +3372,7 @@
       </w:pPr>
     </w:lvl>
   </w:abstractNum>
-  <w:abstractNum w:abstractNumId="12" w15:restartNumberingAfterBreak="0">
+  <w:abstractNum w:abstractNumId="14" w15:restartNumberingAfterBreak="0">
     <w:nsid w:val="4D8D5063"/>
     <w:multiLevelType w:val="multilevel"/>
     <w:tmpl w:val="0409001F"/>
@@ -2876,7 +3458,7 @@
       </w:pPr>
     </w:lvl>
   </w:abstractNum>
-  <w:abstractNum w:abstractNumId="13" w15:restartNumberingAfterBreak="0">
+  <w:abstractNum w:abstractNumId="15" w15:restartNumberingAfterBreak="0">
     <w:nsid w:val="59920CFA"/>
     <w:multiLevelType w:val="multilevel"/>
     <w:tmpl w:val="0409001F"/>
@@ -2962,7 +3544,7 @@
       </w:pPr>
     </w:lvl>
   </w:abstractNum>
-  <w:abstractNum w:abstractNumId="14" w15:restartNumberingAfterBreak="0">
+  <w:abstractNum w:abstractNumId="16" w15:restartNumberingAfterBreak="0">
     <w:nsid w:val="5AFB2804"/>
     <w:multiLevelType w:val="hybridMultilevel"/>
     <w:tmpl w:val="C1CC28FC"/>
@@ -3075,7 +3657,7 @@
       </w:rPr>
     </w:lvl>
   </w:abstractNum>
-  <w:abstractNum w:abstractNumId="15" w15:restartNumberingAfterBreak="0">
+  <w:abstractNum w:abstractNumId="17" w15:restartNumberingAfterBreak="0">
     <w:nsid w:val="5D303AC9"/>
     <w:multiLevelType w:val="multilevel"/>
     <w:tmpl w:val="AB764E4A"/>
@@ -3188,7 +3770,7 @@
       </w:rPr>
     </w:lvl>
   </w:abstractNum>
-  <w:abstractNum w:abstractNumId="16" w15:restartNumberingAfterBreak="0">
+  <w:abstractNum w:abstractNumId="18" w15:restartNumberingAfterBreak="0">
     <w:nsid w:val="6C5E0FCF"/>
     <w:multiLevelType w:val="multilevel"/>
     <w:tmpl w:val="49781734"/>
@@ -3302,55 +3884,118 @@
     </w:lvl>
   </w:abstractNum>
   <w:num w:numId="1" w16cid:durableId="845629494">
-    <w:abstractNumId w:val="5"/>
+    <w:abstractNumId w:val="6"/>
   </w:num>
   <w:num w:numId="2" w16cid:durableId="35743694">
-    <w:abstractNumId w:val="9"/>
+    <w:abstractNumId w:val="11"/>
   </w:num>
   <w:num w:numId="3" w16cid:durableId="611320643">
     <w:abstractNumId w:val="1"/>
   </w:num>
   <w:num w:numId="4" w16cid:durableId="366681556">
+    <w:abstractNumId w:val="5"/>
+  </w:num>
+  <w:num w:numId="5" w16cid:durableId="1540584953">
+    <w:abstractNumId w:val="3"/>
+  </w:num>
+  <w:num w:numId="6" w16cid:durableId="2061781686">
+    <w:abstractNumId w:val="18"/>
+  </w:num>
+  <w:num w:numId="7" w16cid:durableId="1166165046">
+    <w:abstractNumId w:val="9"/>
+  </w:num>
+  <w:num w:numId="8" w16cid:durableId="579943986">
     <w:abstractNumId w:val="4"/>
   </w:num>
-  <w:num w:numId="5" w16cid:durableId="1540584953">
-    <w:abstractNumId w:val="2"/>
+  <w:num w:numId="9" w16cid:durableId="1296329652">
+    <w:abstractNumId w:val="12"/>
   </w:num>
-  <w:num w:numId="6" w16cid:durableId="2061781686">
-    <w:abstractNumId w:val="16"/>
+  <w:num w:numId="10" w16cid:durableId="361371322">
+    <w:abstractNumId w:val="17"/>
   </w:num>
-  <w:num w:numId="7" w16cid:durableId="1166165046">
+  <w:num w:numId="11" w16cid:durableId="690255569">
+    <w:abstractNumId w:val="15"/>
+  </w:num>
+  <w:num w:numId="12" w16cid:durableId="2135513018">
     <w:abstractNumId w:val="8"/>
   </w:num>
-  <w:num w:numId="8" w16cid:durableId="579943986">
-    <w:abstractNumId w:val="3"/>
-  </w:num>
-  <w:num w:numId="9" w16cid:durableId="1296329652">
-    <w:abstractNumId w:val="10"/>
-  </w:num>
-  <w:num w:numId="10" w16cid:durableId="361371322">
-    <w:abstractNumId w:val="15"/>
-  </w:num>
-  <w:num w:numId="11" w16cid:durableId="690255569">
+  <w:num w:numId="13" w16cid:durableId="1909533257">
     <w:abstractNumId w:val="13"/>
   </w:num>
-  <w:num w:numId="12" w16cid:durableId="2135513018">
+  <w:num w:numId="14" w16cid:durableId="51193309">
     <w:abstractNumId w:val="7"/>
-  </w:num>
-  <w:num w:numId="13" w16cid:durableId="1909533257">
-    <w:abstractNumId w:val="11"/>
-  </w:num>
-  <w:num w:numId="14" w16cid:durableId="51193309">
-    <w:abstractNumId w:val="6"/>
   </w:num>
   <w:num w:numId="15" w16cid:durableId="2084401380">
     <w:abstractNumId w:val="0"/>
   </w:num>
   <w:num w:numId="16" w16cid:durableId="1714772368">
-    <w:abstractNumId w:val="12"/>
+    <w:abstractNumId w:val="14"/>
   </w:num>
   <w:num w:numId="17" w16cid:durableId="822551448">
-    <w:abstractNumId w:val="14"/>
+    <w:abstractNumId w:val="16"/>
+  </w:num>
+  <w:num w:numId="18" w16cid:durableId="810093523">
+    <w:abstractNumId w:val="10"/>
+  </w:num>
+  <w:num w:numId="19" w16cid:durableId="1641955171">
+    <w:abstractNumId w:val="10"/>
+    <w:lvlOverride w:ilvl="1">
+      <w:lvl w:ilvl="1">
+        <w:numFmt w:val="bullet"/>
+        <w:lvlText w:val=""/>
+        <w:lvlJc w:val="left"/>
+        <w:pPr>
+          <w:tabs>
+            <w:tab w:val="num" w:pos="1440"/>
+          </w:tabs>
+          <w:ind w:left="1440" w:hanging="360"/>
+        </w:pPr>
+        <w:rPr>
+          <w:rFonts w:ascii="Symbol" w:hAnsi="Symbol" w:hint="default"/>
+          <w:sz w:val="20"/>
+        </w:rPr>
+      </w:lvl>
+    </w:lvlOverride>
+  </w:num>
+  <w:num w:numId="20" w16cid:durableId="1641955171">
+    <w:abstractNumId w:val="10"/>
+    <w:lvlOverride w:ilvl="1">
+      <w:lvl w:ilvl="1">
+        <w:numFmt w:val="bullet"/>
+        <w:lvlText w:val=""/>
+        <w:lvlJc w:val="left"/>
+        <w:pPr>
+          <w:tabs>
+            <w:tab w:val="num" w:pos="1440"/>
+          </w:tabs>
+          <w:ind w:left="1440" w:hanging="360"/>
+        </w:pPr>
+        <w:rPr>
+          <w:rFonts w:ascii="Symbol" w:hAnsi="Symbol" w:hint="default"/>
+          <w:sz w:val="20"/>
+        </w:rPr>
+      </w:lvl>
+    </w:lvlOverride>
+    <w:lvlOverride w:ilvl="2">
+      <w:lvl w:ilvl="2">
+        <w:numFmt w:val="bullet"/>
+        <w:lvlText w:val=""/>
+        <w:lvlJc w:val="left"/>
+        <w:pPr>
+          <w:tabs>
+            <w:tab w:val="num" w:pos="2160"/>
+          </w:tabs>
+          <w:ind w:left="2160" w:hanging="360"/>
+        </w:pPr>
+        <w:rPr>
+          <w:rFonts w:ascii="Symbol" w:hAnsi="Symbol" w:hint="default"/>
+          <w:sz w:val="20"/>
+        </w:rPr>
+      </w:lvl>
+    </w:lvlOverride>
+  </w:num>
+  <w:num w:numId="21" w16cid:durableId="1726021894">
+    <w:abstractNumId w:val="2"/>
   </w:num>
 </w:numbering>
 </file>
@@ -4102,6 +4747,29 @@
     <w:uiPriority w:val="99"/>
     <w:rsid w:val="00D244A2"/>
   </w:style>
+  <w:style w:type="character" w:styleId="Strong">
+    <w:name w:val="Strong"/>
+    <w:basedOn w:val="DefaultParagraphFont"/>
+    <w:uiPriority w:val="22"/>
+    <w:qFormat/>
+    <w:rsid w:val="00623262"/>
+    <w:rPr>
+      <w:b/>
+      <w:bCs/>
+    </w:rPr>
+  </w:style>
+  <w:style w:type="character" w:styleId="IntenseEmphasis">
+    <w:name w:val="Intense Emphasis"/>
+    <w:basedOn w:val="DefaultParagraphFont"/>
+    <w:uiPriority w:val="21"/>
+    <w:qFormat/>
+    <w:rsid w:val="00605FFC"/>
+    <w:rPr>
+      <w:i/>
+      <w:iCs/>
+      <w:color w:val="4F81BD" w:themeColor="accent1"/>
+    </w:rPr>
+  </w:style>
 </w:styles>
 </file>
 
@@ -4426,28 +5094,28 @@
 </file>
 
 <file path=customXml/item1.xml><?xml version="1.0" encoding="utf-8"?>
-<b:Sources xmlns:b="http://schemas.openxmlformats.org/officeDocument/2006/bibliography" xmlns="http://schemas.openxmlformats.org/officeDocument/2006/bibliography" SelectedStyle="\APASixthEditionOfficeOnline.xsl" StyleName="APA" Version="6"/>
-</file>
-
-<file path=customXml/item2.xml><?xml version="1.0" encoding="utf-8"?>
 <go:gDocsCustomXmlDataStorage xmlns:go="http://customooxmlschemas.google.com/" xmlns:r="http://schemas.openxmlformats.org/officeDocument/2006/relationships">
   <go:docsCustomData xmlns:go="http://customooxmlschemas.google.com/" roundtripDataSignature="AMtx7miCapj+KMIBb4iCEQ5OUUujhKM6Kg==">AMUW2mUIfhdI6uy3AVlnFPiZhB0agsaM7uWCwEIJVvAnDKrSXIWEdvJjOgRQBaI3UnmI93Gp9JYbZDrZjf3uzoV6gnqCpMc3DBcXidhgknHnxvv83W+rgBabOMsj8BDlyL6ZFgqY8dRh</go:docsCustomData>
 </go:gDocsCustomXmlDataStorage>
 </file>
 
-<file path=customXml/itemProps1.xml><?xml version="1.0" encoding="utf-8"?>
-<ds:datastoreItem xmlns:ds="http://schemas.openxmlformats.org/officeDocument/2006/customXml" ds:itemID="{D536B4E1-57E0-49BD-BE92-53EBC1F03652}">
-  <ds:schemaRefs>
-    <ds:schemaRef ds:uri="http://schemas.openxmlformats.org/officeDocument/2006/bibliography"/>
-  </ds:schemaRefs>
-</ds:datastoreItem>
+<file path=customXml/item2.xml><?xml version="1.0" encoding="utf-8"?>
+<b:Sources xmlns:b="http://schemas.openxmlformats.org/officeDocument/2006/bibliography" xmlns="http://schemas.openxmlformats.org/officeDocument/2006/bibliography" SelectedStyle="\APASixthEditionOfficeOnline.xsl" StyleName="APA" Version="6"/>
 </file>
 
-<file path=customXml/itemProps2.xml><?xml version="1.0" encoding="utf-8"?>
+<file path=customXml/itemProps1.xml><?xml version="1.0" encoding="utf-8"?>
 <ds:datastoreItem xmlns:ds="http://schemas.openxmlformats.org/officeDocument/2006/customXml" ds:itemID="{11111111-1234-1234-1234-123412341234}">
   <ds:schemaRefs>
     <ds:schemaRef ds:uri="http://customooxmlschemas.google.com/"/>
     <ds:schemaRef ds:uri="http://schemas.openxmlformats.org/officeDocument/2006/relationships"/>
   </ds:schemaRefs>
 </ds:datastoreItem>
+</file>
+
+<file path=customXml/itemProps2.xml><?xml version="1.0" encoding="utf-8"?>
+<ds:datastoreItem xmlns:ds="http://schemas.openxmlformats.org/officeDocument/2006/customXml" ds:itemID="{D536B4E1-57E0-49BD-BE92-53EBC1F03652}">
+  <ds:schemaRefs>
+    <ds:schemaRef ds:uri="http://schemas.openxmlformats.org/officeDocument/2006/bibliography"/>
+  </ds:schemaRefs>
+</ds:datastoreItem>
 </file>
</xml_diff>